<commit_message>
numbered sections template, only number headings 1-3
</commit_message>
<xml_diff>
--- a/templates/numbered-sections.docx
+++ b/templates/numbered-sections.docx
@@ -6,8 +6,8 @@
       <w:pPr>
         <w:pStyle w:val="Rubrik1"/>
       </w:pPr>
-      <w:bookmarkStart w:id="0" w:name="refs"/>
-      <w:bookmarkStart w:id="1" w:name="ref-UNPopulationAge2020"/>
+      <w:bookmarkStart w:id="0" w:name="ref-UNPopulationAge2020"/>
+      <w:bookmarkStart w:id="1" w:name="refs"/>
       <w:proofErr w:type="spellStart"/>
       <w:r>
         <w:t>Section</w:t>
@@ -37,44 +37,78 @@
     <w:p>
       <w:pPr>
         <w:pStyle w:val="Rubrik4"/>
-      </w:pPr>
+        <w:rPr>
+          <w:lang w:val="en-US"/>
+        </w:rPr>
+      </w:pPr>
+      <w:r>
+        <w:rPr>
+          <w:lang w:val="en-US"/>
+        </w:rPr>
+        <w:t>Not a s</w:t>
+      </w:r>
+      <w:r>
+        <w:rPr>
+          <w:lang w:val="en-US"/>
+        </w:rPr>
+        <w:t>ubsubsubsection</w:t>
+      </w:r>
+      <w:r>
+        <w:rPr>
+          <w:lang w:val="en-US"/>
+        </w:rPr>
+        <w:t xml:space="preserve"> but a paragraph.</w:t>
+      </w:r>
+    </w:p>
+    <w:p>
+      <w:pPr>
+        <w:pStyle w:val="Rubrik5"/>
+        <w:rPr>
+          <w:lang w:val="en-US"/>
+        </w:rPr>
+      </w:pPr>
+      <w:r>
+        <w:rPr>
+          <w:lang w:val="en-US"/>
+        </w:rPr>
+        <w:t xml:space="preserve">Not a </w:t>
+      </w:r>
       <w:proofErr w:type="spellStart"/>
       <w:r>
-        <w:t>Subsubsubsection</w:t>
+        <w:rPr>
+          <w:lang w:val="en-US"/>
+        </w:rPr>
+        <w:t>s</w:t>
+      </w:r>
+      <w:r>
+        <w:rPr>
+          <w:lang w:val="en-US"/>
+        </w:rPr>
+        <w:t>ubsubsubsubsection</w:t>
       </w:r>
       <w:proofErr w:type="spellEnd"/>
-    </w:p>
-    <w:p>
-      <w:pPr>
-        <w:pStyle w:val="Rubrik5"/>
-      </w:pPr>
-      <w:proofErr w:type="spellStart"/>
       <w:r>
-        <w:t>Subsubsubsubsection</w:t>
+        <w:rPr>
+          <w:lang w:val="en-US"/>
+        </w:rPr>
+        <w:t xml:space="preserve"> but a subparagraph.</w:t>
       </w:r>
-      <w:proofErr w:type="spellEnd"/>
-    </w:p>
-    <w:p>
-      <w:pPr>
-        <w:pStyle w:val="Rubrik3"/>
-        <w:numPr>
-          <w:ilvl w:val="0"/>
-          <w:numId w:val="0"/>
-        </w:numPr>
-      </w:pPr>
-    </w:p>
-    <w:p>
-      <w:pPr>
-        <w:pStyle w:val="Brdtext"/>
-        <w:rPr>
-          <w:lang w:val="sv-SE"/>
-        </w:rPr>
-      </w:pPr>
       <w:bookmarkStart w:id="2" w:name="_GoBack"/>
       <w:bookmarkEnd w:id="2"/>
+      <w:r>
+        <w:rPr>
+          <w:lang w:val="en-US"/>
+        </w:rPr>
+        <w:t xml:space="preserve"> </w:t>
+      </w:r>
     </w:p>
+    <w:bookmarkEnd w:id="0"/>
     <w:bookmarkEnd w:id="1"/>
-    <w:bookmarkEnd w:id="0"/>
+    <w:p>
+      <w:pPr>
+        <w:pStyle w:val="Brdtext"/>
+      </w:pPr>
+    </w:p>
     <w:sectPr>
       <w:pgSz w:w="12240" w:h="15840"/>
       <w:pgMar w:top="1417" w:right="1417" w:bottom="1417" w:left="1417" w:header="720" w:footer="720" w:gutter="0"/>
@@ -131,9 +165,194 @@
 <file path=word/numbering.xml><?xml version="1.0" encoding="utf-8"?>
 <w:numbering xmlns:wpc="http://schemas.microsoft.com/office/word/2010/wordprocessingCanvas" xmlns:cx="http://schemas.microsoft.com/office/drawing/2014/chartex" xmlns:cx1="http://schemas.microsoft.com/office/drawing/2015/9/8/chartex" xmlns:cx2="http://schemas.microsoft.com/office/drawing/2015/10/21/chartex" xmlns:cx3="http://schemas.microsoft.com/office/drawing/2016/5/9/chartex" xmlns:cx4="http://schemas.microsoft.com/office/drawing/2016/5/10/chartex" xmlns:cx5="http://schemas.microsoft.com/office/drawing/2016/5/11/chartex" xmlns:cx6="http://schemas.microsoft.com/office/drawing/2016/5/12/chartex" xmlns:cx7="http://schemas.microsoft.com/office/drawing/2016/5/13/chartex" xmlns:cx8="http://schemas.microsoft.com/office/drawing/2016/5/14/chartex" xmlns:mc="http://schemas.openxmlformats.org/markup-compatibility/2006" xmlns:aink="http://schemas.microsoft.com/office/drawing/2016/ink" xmlns:am3d="http://schemas.microsoft.com/office/drawing/2017/model3d" xmlns:o="urn:schemas-microsoft-com:office:office" xmlns:r="http://schemas.openxmlformats.org/officeDocument/2006/relationships" xmlns:m="http://schemas.openxmlformats.org/officeDocument/2006/math" xmlns:v="urn:schemas-microsoft-com:vml" xmlns:wp14="http://schemas.microsoft.com/office/word/2010/wordprocessingDrawing" xmlns:wp="http://schemas.openxmlformats.org/drawingml/2006/wordprocessingDrawing" xmlns:w10="urn:schemas-microsoft-com:office:word" xmlns:w="http://schemas.openxmlformats.org/wordprocessingml/2006/main" xmlns:w14="http://schemas.microsoft.com/office/word/2010/wordml" xmlns:w15="http://schemas.microsoft.com/office/word/2012/wordml" xmlns:w16cid="http://schemas.microsoft.com/office/word/2016/wordml/cid" xmlns:w16se="http://schemas.microsoft.com/office/word/2015/wordml/symex" xmlns:wpg="http://schemas.microsoft.com/office/word/2010/wordprocessingGroup" xmlns:wpi="http://schemas.microsoft.com/office/word/2010/wordprocessingInk" xmlns:wne="http://schemas.microsoft.com/office/word/2006/wordml" xmlns:wps="http://schemas.microsoft.com/office/word/2010/wordprocessingShape" mc:Ignorable="w14 w15 w16se w16cid wp14">
   <w:abstractNum w:abstractNumId="0" w15:restartNumberingAfterBreak="0">
+    <w:nsid w:val="FFFFFF7C"/>
+    <w:multiLevelType w:val="singleLevel"/>
+    <w:tmpl w:val="104EF7A0"/>
+    <w:lvl w:ilvl="0">
+      <w:start w:val="1"/>
+      <w:numFmt w:val="decimal"/>
+      <w:lvlText w:val="%1."/>
+      <w:lvlJc w:val="left"/>
+      <w:pPr>
+        <w:tabs>
+          <w:tab w:val="num" w:pos="1492"/>
+        </w:tabs>
+        <w:ind w:left="1492" w:hanging="360"/>
+      </w:pPr>
+    </w:lvl>
+  </w:abstractNum>
+  <w:abstractNum w:abstractNumId="1" w15:restartNumberingAfterBreak="0">
+    <w:nsid w:val="FFFFFF7D"/>
+    <w:multiLevelType w:val="singleLevel"/>
+    <w:tmpl w:val="5DF61BE8"/>
+    <w:lvl w:ilvl="0">
+      <w:start w:val="1"/>
+      <w:numFmt w:val="decimal"/>
+      <w:lvlText w:val="%1."/>
+      <w:lvlJc w:val="left"/>
+      <w:pPr>
+        <w:tabs>
+          <w:tab w:val="num" w:pos="1209"/>
+        </w:tabs>
+        <w:ind w:left="1209" w:hanging="360"/>
+      </w:pPr>
+    </w:lvl>
+  </w:abstractNum>
+  <w:abstractNum w:abstractNumId="2" w15:restartNumberingAfterBreak="0">
+    <w:nsid w:val="FFFFFF7E"/>
+    <w:multiLevelType w:val="singleLevel"/>
+    <w:tmpl w:val="E3C8EDA2"/>
+    <w:lvl w:ilvl="0">
+      <w:start w:val="1"/>
+      <w:numFmt w:val="decimal"/>
+      <w:lvlText w:val="%1."/>
+      <w:lvlJc w:val="left"/>
+      <w:pPr>
+        <w:tabs>
+          <w:tab w:val="num" w:pos="926"/>
+        </w:tabs>
+        <w:ind w:left="926" w:hanging="360"/>
+      </w:pPr>
+    </w:lvl>
+  </w:abstractNum>
+  <w:abstractNum w:abstractNumId="3" w15:restartNumberingAfterBreak="0">
+    <w:nsid w:val="FFFFFF7F"/>
+    <w:multiLevelType w:val="singleLevel"/>
+    <w:tmpl w:val="07B4EC26"/>
+    <w:lvl w:ilvl="0">
+      <w:start w:val="1"/>
+      <w:numFmt w:val="decimal"/>
+      <w:lvlText w:val="%1."/>
+      <w:lvlJc w:val="left"/>
+      <w:pPr>
+        <w:tabs>
+          <w:tab w:val="num" w:pos="643"/>
+        </w:tabs>
+        <w:ind w:left="643" w:hanging="360"/>
+      </w:pPr>
+    </w:lvl>
+  </w:abstractNum>
+  <w:abstractNum w:abstractNumId="4" w15:restartNumberingAfterBreak="0">
+    <w:nsid w:val="FFFFFF80"/>
+    <w:multiLevelType w:val="singleLevel"/>
+    <w:tmpl w:val="65980CF6"/>
+    <w:lvl w:ilvl="0">
+      <w:start w:val="1"/>
+      <w:numFmt w:val="bullet"/>
+      <w:lvlText w:val=""/>
+      <w:lvlJc w:val="left"/>
+      <w:pPr>
+        <w:tabs>
+          <w:tab w:val="num" w:pos="1492"/>
+        </w:tabs>
+        <w:ind w:left="1492" w:hanging="360"/>
+      </w:pPr>
+      <w:rPr>
+        <w:rFonts w:ascii="Symbol" w:hAnsi="Symbol" w:hint="default"/>
+      </w:rPr>
+    </w:lvl>
+  </w:abstractNum>
+  <w:abstractNum w:abstractNumId="5" w15:restartNumberingAfterBreak="0">
+    <w:nsid w:val="FFFFFF81"/>
+    <w:multiLevelType w:val="singleLevel"/>
+    <w:tmpl w:val="9AC871C8"/>
+    <w:lvl w:ilvl="0">
+      <w:start w:val="1"/>
+      <w:numFmt w:val="bullet"/>
+      <w:lvlText w:val=""/>
+      <w:lvlJc w:val="left"/>
+      <w:pPr>
+        <w:tabs>
+          <w:tab w:val="num" w:pos="1209"/>
+        </w:tabs>
+        <w:ind w:left="1209" w:hanging="360"/>
+      </w:pPr>
+      <w:rPr>
+        <w:rFonts w:ascii="Symbol" w:hAnsi="Symbol" w:hint="default"/>
+      </w:rPr>
+    </w:lvl>
+  </w:abstractNum>
+  <w:abstractNum w:abstractNumId="6" w15:restartNumberingAfterBreak="0">
+    <w:nsid w:val="FFFFFF82"/>
+    <w:multiLevelType w:val="singleLevel"/>
+    <w:tmpl w:val="91D6550C"/>
+    <w:lvl w:ilvl="0">
+      <w:start w:val="1"/>
+      <w:numFmt w:val="bullet"/>
+      <w:lvlText w:val=""/>
+      <w:lvlJc w:val="left"/>
+      <w:pPr>
+        <w:tabs>
+          <w:tab w:val="num" w:pos="926"/>
+        </w:tabs>
+        <w:ind w:left="926" w:hanging="360"/>
+      </w:pPr>
+      <w:rPr>
+        <w:rFonts w:ascii="Symbol" w:hAnsi="Symbol" w:hint="default"/>
+      </w:rPr>
+    </w:lvl>
+  </w:abstractNum>
+  <w:abstractNum w:abstractNumId="7" w15:restartNumberingAfterBreak="0">
+    <w:nsid w:val="FFFFFF83"/>
+    <w:multiLevelType w:val="singleLevel"/>
+    <w:tmpl w:val="04A0D122"/>
+    <w:lvl w:ilvl="0">
+      <w:start w:val="1"/>
+      <w:numFmt w:val="bullet"/>
+      <w:lvlText w:val=""/>
+      <w:lvlJc w:val="left"/>
+      <w:pPr>
+        <w:tabs>
+          <w:tab w:val="num" w:pos="643"/>
+        </w:tabs>
+        <w:ind w:left="643" w:hanging="360"/>
+      </w:pPr>
+      <w:rPr>
+        <w:rFonts w:ascii="Symbol" w:hAnsi="Symbol" w:hint="default"/>
+      </w:rPr>
+    </w:lvl>
+  </w:abstractNum>
+  <w:abstractNum w:abstractNumId="8" w15:restartNumberingAfterBreak="0">
+    <w:nsid w:val="FFFFFF88"/>
+    <w:multiLevelType w:val="singleLevel"/>
+    <w:tmpl w:val="0420B0F4"/>
+    <w:lvl w:ilvl="0">
+      <w:start w:val="1"/>
+      <w:numFmt w:val="decimal"/>
+      <w:lvlText w:val="%1."/>
+      <w:lvlJc w:val="left"/>
+      <w:pPr>
+        <w:tabs>
+          <w:tab w:val="num" w:pos="360"/>
+        </w:tabs>
+        <w:ind w:left="360" w:hanging="360"/>
+      </w:pPr>
+    </w:lvl>
+  </w:abstractNum>
+  <w:abstractNum w:abstractNumId="9" w15:restartNumberingAfterBreak="0">
+    <w:nsid w:val="FFFFFF89"/>
+    <w:multiLevelType w:val="singleLevel"/>
+    <w:tmpl w:val="AEB61BA0"/>
+    <w:lvl w:ilvl="0">
+      <w:start w:val="1"/>
+      <w:numFmt w:val="bullet"/>
+      <w:lvlText w:val=""/>
+      <w:lvlJc w:val="left"/>
+      <w:pPr>
+        <w:tabs>
+          <w:tab w:val="num" w:pos="360"/>
+        </w:tabs>
+        <w:ind w:left="360" w:hanging="360"/>
+      </w:pPr>
+      <w:rPr>
+        <w:rFonts w:ascii="Symbol" w:hAnsi="Symbol" w:hint="default"/>
+      </w:rPr>
+    </w:lvl>
+  </w:abstractNum>
+  <w:abstractNum w:abstractNumId="10" w15:restartNumberingAfterBreak="0">
     <w:nsid w:val="2249770E"/>
     <w:multiLevelType w:val="multilevel"/>
-    <w:tmpl w:val="535A1332"/>
+    <w:tmpl w:val="7B225552"/>
     <w:lvl w:ilvl="0">
       <w:start w:val="1"/>
       <w:numFmt w:val="decimal"/>
@@ -188,7 +407,6 @@
     <w:lvl w:ilvl="4">
       <w:start w:val="1"/>
       <w:numFmt w:val="decimal"/>
-      <w:pStyle w:val="Rubrik5"/>
       <w:suff w:val="space"/>
       <w:lvlText w:val="%1.%2.%3.%4.%5."/>
       <w:lvlJc w:val="left"/>
@@ -248,7 +466,7 @@
       </w:rPr>
     </w:lvl>
   </w:abstractNum>
-  <w:abstractNum w:abstractNumId="1" w15:restartNumberingAfterBreak="0">
+  <w:abstractNum w:abstractNumId="11" w15:restartNumberingAfterBreak="0">
     <w:nsid w:val="2C1AE401"/>
     <w:multiLevelType w:val="multilevel"/>
     <w:tmpl w:val="0270ED22"/>
@@ -352,7 +570,7 @@
       </w:pPr>
     </w:lvl>
   </w:abstractNum>
-  <w:abstractNum w:abstractNumId="2" w15:restartNumberingAfterBreak="0">
+  <w:abstractNum w:abstractNumId="12" w15:restartNumberingAfterBreak="0">
     <w:nsid w:val="33115D79"/>
     <w:multiLevelType w:val="multilevel"/>
     <w:tmpl w:val="E8A8FC9E"/>
@@ -465,7 +683,121 @@
       </w:rPr>
     </w:lvl>
   </w:abstractNum>
-  <w:abstractNum w:abstractNumId="3" w15:restartNumberingAfterBreak="0">
+  <w:abstractNum w:abstractNumId="13" w15:restartNumberingAfterBreak="0">
+    <w:nsid w:val="43821DD0"/>
+    <w:multiLevelType w:val="multilevel"/>
+    <w:tmpl w:val="7B225552"/>
+    <w:lvl w:ilvl="0">
+      <w:start w:val="1"/>
+      <w:numFmt w:val="decimal"/>
+      <w:lvlText w:val="%1."/>
+      <w:lvlJc w:val="left"/>
+      <w:pPr>
+        <w:ind w:left="360" w:hanging="360"/>
+      </w:pPr>
+      <w:rPr>
+        <w:rFonts w:hint="default"/>
+      </w:rPr>
+    </w:lvl>
+    <w:lvl w:ilvl="1">
+      <w:start w:val="1"/>
+      <w:numFmt w:val="decimal"/>
+      <w:lvlText w:val="%1.%2."/>
+      <w:lvlJc w:val="left"/>
+      <w:pPr>
+        <w:ind w:left="0" w:firstLine="0"/>
+      </w:pPr>
+      <w:rPr>
+        <w:rFonts w:hint="default"/>
+      </w:rPr>
+    </w:lvl>
+    <w:lvl w:ilvl="2">
+      <w:start w:val="1"/>
+      <w:numFmt w:val="decimal"/>
+      <w:lvlText w:val="%1.%2.%3."/>
+      <w:lvlJc w:val="left"/>
+      <w:pPr>
+        <w:ind w:left="0" w:firstLine="0"/>
+      </w:pPr>
+      <w:rPr>
+        <w:rFonts w:hint="default"/>
+      </w:rPr>
+    </w:lvl>
+    <w:lvl w:ilvl="3">
+      <w:start w:val="1"/>
+      <w:numFmt w:val="decimal"/>
+      <w:lvlText w:val="%1.%2.%3.%4."/>
+      <w:lvlJc w:val="left"/>
+      <w:pPr>
+        <w:ind w:left="1728" w:hanging="648"/>
+      </w:pPr>
+      <w:rPr>
+        <w:rFonts w:hint="default"/>
+      </w:rPr>
+    </w:lvl>
+    <w:lvl w:ilvl="4">
+      <w:start w:val="1"/>
+      <w:numFmt w:val="decimal"/>
+      <w:suff w:val="space"/>
+      <w:lvlText w:val="%1.%2.%3.%4.%5."/>
+      <w:lvlJc w:val="left"/>
+      <w:pPr>
+        <w:ind w:left="0" w:firstLine="0"/>
+      </w:pPr>
+      <w:rPr>
+        <w:rFonts w:hint="default"/>
+      </w:rPr>
+    </w:lvl>
+    <w:lvl w:ilvl="5">
+      <w:start w:val="1"/>
+      <w:numFmt w:val="decimal"/>
+      <w:lvlText w:val="%1.%2.%3.%4.%5.%6."/>
+      <w:lvlJc w:val="left"/>
+      <w:pPr>
+        <w:ind w:left="2736" w:hanging="936"/>
+      </w:pPr>
+      <w:rPr>
+        <w:rFonts w:hint="default"/>
+      </w:rPr>
+    </w:lvl>
+    <w:lvl w:ilvl="6">
+      <w:start w:val="1"/>
+      <w:numFmt w:val="decimal"/>
+      <w:lvlText w:val="%1.%2.%3.%4.%5.%6.%7."/>
+      <w:lvlJc w:val="left"/>
+      <w:pPr>
+        <w:ind w:left="3240" w:hanging="1080"/>
+      </w:pPr>
+      <w:rPr>
+        <w:rFonts w:hint="default"/>
+      </w:rPr>
+    </w:lvl>
+    <w:lvl w:ilvl="7">
+      <w:start w:val="1"/>
+      <w:numFmt w:val="decimal"/>
+      <w:lvlText w:val="%1.%2.%3.%4.%5.%6.%7.%8."/>
+      <w:lvlJc w:val="left"/>
+      <w:pPr>
+        <w:ind w:left="3744" w:hanging="1224"/>
+      </w:pPr>
+      <w:rPr>
+        <w:rFonts w:hint="default"/>
+      </w:rPr>
+    </w:lvl>
+    <w:lvl w:ilvl="8">
+      <w:start w:val="1"/>
+      <w:numFmt w:val="decimal"/>
+      <w:lvlText w:val="%1.%2.%3.%4.%5.%6.%7.%8.%9."/>
+      <w:lvlJc w:val="left"/>
+      <w:pPr>
+        <w:ind w:left="4320" w:hanging="1440"/>
+      </w:pPr>
+      <w:rPr>
+        <w:rFonts w:hint="default"/>
+      </w:rPr>
+    </w:lvl>
+  </w:abstractNum>
+  <w:abstractNum w:abstractNumId="14" w15:restartNumberingAfterBreak="0">
     <w:nsid w:val="52F37786"/>
     <w:multiLevelType w:val="multilevel"/>
     <w:tmpl w:val="71762330"/>
@@ -578,7 +910,93 @@
       </w:rPr>
     </w:lvl>
   </w:abstractNum>
-  <w:abstractNum w:abstractNumId="4" w15:restartNumberingAfterBreak="0">
+  <w:abstractNum w:abstractNumId="15" w15:restartNumberingAfterBreak="0">
+    <w:nsid w:val="59A71C36"/>
+    <w:multiLevelType w:val="multilevel"/>
+    <w:tmpl w:val="041D001D"/>
+    <w:lvl w:ilvl="0">
+      <w:start w:val="1"/>
+      <w:numFmt w:val="decimal"/>
+      <w:lvlText w:val="%1)"/>
+      <w:lvlJc w:val="left"/>
+      <w:pPr>
+        <w:ind w:left="360" w:hanging="360"/>
+      </w:pPr>
+    </w:lvl>
+    <w:lvl w:ilvl="1">
+      <w:start w:val="1"/>
+      <w:numFmt w:val="lowerLetter"/>
+      <w:lvlText w:val="%2)"/>
+      <w:lvlJc w:val="left"/>
+      <w:pPr>
+        <w:ind w:left="720" w:hanging="360"/>
+      </w:pPr>
+    </w:lvl>
+    <w:lvl w:ilvl="2">
+      <w:start w:val="1"/>
+      <w:numFmt w:val="lowerRoman"/>
+      <w:lvlText w:val="%3)"/>
+      <w:lvlJc w:val="left"/>
+      <w:pPr>
+        <w:ind w:left="1080" w:hanging="360"/>
+      </w:pPr>
+    </w:lvl>
+    <w:lvl w:ilvl="3">
+      <w:start w:val="1"/>
+      <w:numFmt w:val="decimal"/>
+      <w:lvlText w:val="(%4)"/>
+      <w:lvlJc w:val="left"/>
+      <w:pPr>
+        <w:ind w:left="1440" w:hanging="360"/>
+      </w:pPr>
+    </w:lvl>
+    <w:lvl w:ilvl="4">
+      <w:start w:val="1"/>
+      <w:numFmt w:val="lowerLetter"/>
+      <w:lvlText w:val="(%5)"/>
+      <w:lvlJc w:val="left"/>
+      <w:pPr>
+        <w:ind w:left="1800" w:hanging="360"/>
+      </w:pPr>
+    </w:lvl>
+    <w:lvl w:ilvl="5">
+      <w:start w:val="1"/>
+      <w:numFmt w:val="lowerRoman"/>
+      <w:lvlText w:val="(%6)"/>
+      <w:lvlJc w:val="left"/>
+      <w:pPr>
+        <w:ind w:left="2160" w:hanging="360"/>
+      </w:pPr>
+    </w:lvl>
+    <w:lvl w:ilvl="6">
+      <w:start w:val="1"/>
+      <w:numFmt w:val="decimal"/>
+      <w:lvlText w:val="%7."/>
+      <w:lvlJc w:val="left"/>
+      <w:pPr>
+        <w:ind w:left="2520" w:hanging="360"/>
+      </w:pPr>
+    </w:lvl>
+    <w:lvl w:ilvl="7">
+      <w:start w:val="1"/>
+      <w:numFmt w:val="lowerLetter"/>
+      <w:lvlText w:val="%8."/>
+      <w:lvlJc w:val="left"/>
+      <w:pPr>
+        <w:ind w:left="2880" w:hanging="360"/>
+      </w:pPr>
+    </w:lvl>
+    <w:lvl w:ilvl="8">
+      <w:start w:val="1"/>
+      <w:numFmt w:val="lowerRoman"/>
+      <w:lvlText w:val="%9."/>
+      <w:lvlJc w:val="left"/>
+      <w:pPr>
+        <w:ind w:left="3240" w:hanging="360"/>
+      </w:pPr>
+    </w:lvl>
+  </w:abstractNum>
+  <w:abstractNum w:abstractNumId="16" w15:restartNumberingAfterBreak="0">
     <w:nsid w:val="5BDD67D8"/>
     <w:multiLevelType w:val="multilevel"/>
     <w:tmpl w:val="523C2084"/>
@@ -691,7 +1109,7 @@
       </w:rPr>
     </w:lvl>
   </w:abstractNum>
-  <w:abstractNum w:abstractNumId="5" w15:restartNumberingAfterBreak="0">
+  <w:abstractNum w:abstractNumId="17" w15:restartNumberingAfterBreak="0">
     <w:nsid w:val="5C2D7F5A"/>
     <w:multiLevelType w:val="multilevel"/>
     <w:tmpl w:val="64523AF8"/>
@@ -804,7 +1222,122 @@
       </w:rPr>
     </w:lvl>
   </w:abstractNum>
-  <w:abstractNum w:abstractNumId="6" w15:restartNumberingAfterBreak="0">
+  <w:abstractNum w:abstractNumId="18" w15:restartNumberingAfterBreak="0">
+    <w:nsid w:val="66BC1588"/>
+    <w:multiLevelType w:val="multilevel"/>
+    <w:tmpl w:val="E370D45C"/>
+    <w:lvl w:ilvl="0">
+      <w:start w:val="1"/>
+      <w:numFmt w:val="decimal"/>
+      <w:lvlText w:val="%1."/>
+      <w:lvlJc w:val="left"/>
+      <w:pPr>
+        <w:ind w:left="360" w:hanging="360"/>
+      </w:pPr>
+      <w:rPr>
+        <w:rFonts w:hint="default"/>
+      </w:rPr>
+    </w:lvl>
+    <w:lvl w:ilvl="1">
+      <w:start w:val="1"/>
+      <w:numFmt w:val="decimal"/>
+      <w:lvlText w:val="%1.%2."/>
+      <w:lvlJc w:val="left"/>
+      <w:pPr>
+        <w:ind w:left="792" w:hanging="432"/>
+      </w:pPr>
+      <w:rPr>
+        <w:rFonts w:hint="default"/>
+      </w:rPr>
+    </w:lvl>
+    <w:lvl w:ilvl="2">
+      <w:start w:val="1"/>
+      <w:numFmt w:val="decimal"/>
+      <w:pStyle w:val="Rubrik3"/>
+      <w:lvlText w:val="%1.%2.%3."/>
+      <w:lvlJc w:val="left"/>
+      <w:pPr>
+        <w:ind w:left="0" w:firstLine="0"/>
+      </w:pPr>
+      <w:rPr>
+        <w:rFonts w:hint="default"/>
+        <w:lang w:val="en-US"/>
+      </w:rPr>
+    </w:lvl>
+    <w:lvl w:ilvl="3">
+      <w:start w:val="1"/>
+      <w:numFmt w:val="decimal"/>
+      <w:lvlText w:val="%1.%2.%3.%4."/>
+      <w:lvlJc w:val="left"/>
+      <w:pPr>
+        <w:ind w:left="1728" w:hanging="648"/>
+      </w:pPr>
+      <w:rPr>
+        <w:rFonts w:hint="default"/>
+      </w:rPr>
+    </w:lvl>
+    <w:lvl w:ilvl="4">
+      <w:start w:val="1"/>
+      <w:numFmt w:val="decimal"/>
+      <w:lvlText w:val="%1.%2.%3.%4.%5."/>
+      <w:lvlJc w:val="left"/>
+      <w:pPr>
+        <w:ind w:left="2232" w:hanging="792"/>
+      </w:pPr>
+      <w:rPr>
+        <w:rFonts w:hint="default"/>
+      </w:rPr>
+    </w:lvl>
+    <w:lvl w:ilvl="5">
+      <w:start w:val="1"/>
+      <w:numFmt w:val="decimal"/>
+      <w:lvlText w:val="%1.%2.%3.%4.%5.%6."/>
+      <w:lvlJc w:val="left"/>
+      <w:pPr>
+        <w:ind w:left="2736" w:hanging="936"/>
+      </w:pPr>
+      <w:rPr>
+        <w:rFonts w:hint="default"/>
+      </w:rPr>
+    </w:lvl>
+    <w:lvl w:ilvl="6">
+      <w:start w:val="1"/>
+      <w:numFmt w:val="decimal"/>
+      <w:lvlText w:val="%1.%2.%3.%4.%5.%6.%7."/>
+      <w:lvlJc w:val="left"/>
+      <w:pPr>
+        <w:ind w:left="3240" w:hanging="1080"/>
+      </w:pPr>
+      <w:rPr>
+        <w:rFonts w:hint="default"/>
+      </w:rPr>
+    </w:lvl>
+    <w:lvl w:ilvl="7">
+      <w:start w:val="1"/>
+      <w:numFmt w:val="decimal"/>
+      <w:lvlText w:val="%1.%2.%3.%4.%5.%6.%7.%8."/>
+      <w:lvlJc w:val="left"/>
+      <w:pPr>
+        <w:ind w:left="3744" w:hanging="1224"/>
+      </w:pPr>
+      <w:rPr>
+        <w:rFonts w:hint="default"/>
+      </w:rPr>
+    </w:lvl>
+    <w:lvl w:ilvl="8">
+      <w:start w:val="1"/>
+      <w:numFmt w:val="decimal"/>
+      <w:lvlText w:val="%1.%2.%3.%4.%5.%6.%7.%8.%9."/>
+      <w:lvlJc w:val="left"/>
+      <w:pPr>
+        <w:ind w:left="4320" w:hanging="1440"/>
+      </w:pPr>
+      <w:rPr>
+        <w:rFonts w:hint="default"/>
+      </w:rPr>
+    </w:lvl>
+  </w:abstractNum>
+  <w:abstractNum w:abstractNumId="19" w15:restartNumberingAfterBreak="0">
     <w:nsid w:val="6C1B047A"/>
     <w:multiLevelType w:val="multilevel"/>
     <w:tmpl w:val="041D001F"/>
@@ -890,26 +1423,182 @@
       </w:pPr>
     </w:lvl>
   </w:abstractNum>
+  <w:abstractNum w:abstractNumId="20" w15:restartNumberingAfterBreak="0">
+    <w:nsid w:val="77A011CE"/>
+    <w:multiLevelType w:val="multilevel"/>
+    <w:tmpl w:val="535A1332"/>
+    <w:lvl w:ilvl="0">
+      <w:start w:val="1"/>
+      <w:numFmt w:val="decimal"/>
+      <w:lvlText w:val="%1."/>
+      <w:lvlJc w:val="left"/>
+      <w:pPr>
+        <w:ind w:left="360" w:hanging="360"/>
+      </w:pPr>
+      <w:rPr>
+        <w:rFonts w:hint="default"/>
+      </w:rPr>
+    </w:lvl>
+    <w:lvl w:ilvl="1">
+      <w:start w:val="1"/>
+      <w:numFmt w:val="decimal"/>
+      <w:lvlText w:val="%1.%2."/>
+      <w:lvlJc w:val="left"/>
+      <w:pPr>
+        <w:ind w:left="0" w:firstLine="0"/>
+      </w:pPr>
+      <w:rPr>
+        <w:rFonts w:hint="default"/>
+      </w:rPr>
+    </w:lvl>
+    <w:lvl w:ilvl="2">
+      <w:start w:val="1"/>
+      <w:numFmt w:val="decimal"/>
+      <w:lvlText w:val="%1.%2.%3."/>
+      <w:lvlJc w:val="left"/>
+      <w:pPr>
+        <w:ind w:left="0" w:firstLine="0"/>
+      </w:pPr>
+      <w:rPr>
+        <w:rFonts w:hint="default"/>
+      </w:rPr>
+    </w:lvl>
+    <w:lvl w:ilvl="3">
+      <w:start w:val="1"/>
+      <w:numFmt w:val="decimal"/>
+      <w:lvlText w:val="%1.%2.%3.%4."/>
+      <w:lvlJc w:val="left"/>
+      <w:pPr>
+        <w:ind w:left="1728" w:hanging="648"/>
+      </w:pPr>
+      <w:rPr>
+        <w:rFonts w:hint="default"/>
+      </w:rPr>
+    </w:lvl>
+    <w:lvl w:ilvl="4">
+      <w:start w:val="1"/>
+      <w:numFmt w:val="decimal"/>
+      <w:suff w:val="space"/>
+      <w:lvlText w:val="%1.%2.%3.%4.%5."/>
+      <w:lvlJc w:val="left"/>
+      <w:pPr>
+        <w:ind w:left="0" w:firstLine="0"/>
+      </w:pPr>
+      <w:rPr>
+        <w:rFonts w:hint="default"/>
+      </w:rPr>
+    </w:lvl>
+    <w:lvl w:ilvl="5">
+      <w:start w:val="1"/>
+      <w:numFmt w:val="decimal"/>
+      <w:lvlText w:val="%1.%2.%3.%4.%5.%6."/>
+      <w:lvlJc w:val="left"/>
+      <w:pPr>
+        <w:ind w:left="2736" w:hanging="936"/>
+      </w:pPr>
+      <w:rPr>
+        <w:rFonts w:hint="default"/>
+      </w:rPr>
+    </w:lvl>
+    <w:lvl w:ilvl="6">
+      <w:start w:val="1"/>
+      <w:numFmt w:val="decimal"/>
+      <w:lvlText w:val="%1.%2.%3.%4.%5.%6.%7."/>
+      <w:lvlJc w:val="left"/>
+      <w:pPr>
+        <w:ind w:left="3240" w:hanging="1080"/>
+      </w:pPr>
+      <w:rPr>
+        <w:rFonts w:hint="default"/>
+      </w:rPr>
+    </w:lvl>
+    <w:lvl w:ilvl="7">
+      <w:start w:val="1"/>
+      <w:numFmt w:val="decimal"/>
+      <w:lvlText w:val="%1.%2.%3.%4.%5.%6.%7.%8."/>
+      <w:lvlJc w:val="left"/>
+      <w:pPr>
+        <w:ind w:left="3744" w:hanging="1224"/>
+      </w:pPr>
+      <w:rPr>
+        <w:rFonts w:hint="default"/>
+      </w:rPr>
+    </w:lvl>
+    <w:lvl w:ilvl="8">
+      <w:start w:val="1"/>
+      <w:numFmt w:val="decimal"/>
+      <w:lvlText w:val="%1.%2.%3.%4.%5.%6.%7.%8.%9."/>
+      <w:lvlJc w:val="left"/>
+      <w:pPr>
+        <w:ind w:left="4320" w:hanging="1440"/>
+      </w:pPr>
+      <w:rPr>
+        <w:rFonts w:hint="default"/>
+      </w:rPr>
+    </w:lvl>
+  </w:abstractNum>
   <w:num w:numId="1">
+    <w:abstractNumId w:val="11"/>
+  </w:num>
+  <w:num w:numId="2">
+    <w:abstractNumId w:val="10"/>
+  </w:num>
+  <w:num w:numId="3">
+    <w:abstractNumId w:val="19"/>
+  </w:num>
+  <w:num w:numId="4">
+    <w:abstractNumId w:val="12"/>
+  </w:num>
+  <w:num w:numId="5">
+    <w:abstractNumId w:val="14"/>
+  </w:num>
+  <w:num w:numId="6">
+    <w:abstractNumId w:val="17"/>
+  </w:num>
+  <w:num w:numId="7">
+    <w:abstractNumId w:val="16"/>
+  </w:num>
+  <w:num w:numId="8">
+    <w:abstractNumId w:val="4"/>
+  </w:num>
+  <w:num w:numId="9">
+    <w:abstractNumId w:val="5"/>
+  </w:num>
+  <w:num w:numId="10">
+    <w:abstractNumId w:val="6"/>
+  </w:num>
+  <w:num w:numId="11">
+    <w:abstractNumId w:val="7"/>
+  </w:num>
+  <w:num w:numId="12">
+    <w:abstractNumId w:val="9"/>
+  </w:num>
+  <w:num w:numId="13">
+    <w:abstractNumId w:val="0"/>
+  </w:num>
+  <w:num w:numId="14">
     <w:abstractNumId w:val="1"/>
   </w:num>
-  <w:num w:numId="2">
-    <w:abstractNumId w:val="0"/>
-  </w:num>
-  <w:num w:numId="3">
-    <w:abstractNumId w:val="6"/>
-  </w:num>
-  <w:num w:numId="4">
+  <w:num w:numId="15">
     <w:abstractNumId w:val="2"/>
   </w:num>
-  <w:num w:numId="5">
+  <w:num w:numId="16">
     <w:abstractNumId w:val="3"/>
   </w:num>
-  <w:num w:numId="6">
-    <w:abstractNumId w:val="5"/>
+  <w:num w:numId="17">
+    <w:abstractNumId w:val="8"/>
   </w:num>
-  <w:num w:numId="7">
-    <w:abstractNumId w:val="4"/>
+  <w:num w:numId="18">
+    <w:abstractNumId w:val="20"/>
+  </w:num>
+  <w:num w:numId="19">
+    <w:abstractNumId w:val="18"/>
+  </w:num>
+  <w:num w:numId="20">
+    <w:abstractNumId w:val="13"/>
+  </w:num>
+  <w:num w:numId="21">
+    <w:abstractNumId w:val="15"/>
   </w:num>
 </w:numbering>
 </file>
@@ -1069,6 +1758,13 @@
     <w:lsdException w:name="Light Shading"/>
     <w:lsdException w:name="Light List"/>
     <w:lsdException w:name="Light Grid"/>
+    <w:lsdException w:name="Medium Shading 1"/>
+    <w:lsdException w:name="Medium Shading 2"/>
+    <w:lsdException w:name="Medium List 1"/>
+    <w:lsdException w:name="Medium List 2"/>
+    <w:lsdException w:name="Medium Grid 1"/>
+    <w:lsdException w:name="Medium Grid 2"/>
+    <w:lsdException w:name="Medium Grid 3"/>
     <w:lsdException w:name="Dark List"/>
     <w:lsdException w:name="Colorful Shading"/>
     <w:lsdException w:name="Colorful List"/>
@@ -1270,7 +1966,7 @@
     <w:next w:val="Brdtext"/>
     <w:uiPriority w:val="9"/>
     <w:qFormat/>
-    <w:rsid w:val="00560B21"/>
+    <w:rsid w:val="00F9641B"/>
     <w:pPr>
       <w:keepNext/>
       <w:keepLines/>
@@ -1297,7 +1993,7 @@
     <w:uiPriority w:val="9"/>
     <w:unhideWhenUsed/>
     <w:qFormat/>
-    <w:rsid w:val="00560B21"/>
+    <w:rsid w:val="00F9641B"/>
     <w:pPr>
       <w:keepNext/>
       <w:keepLines/>
@@ -1331,7 +2027,7 @@
       <w:keepLines/>
       <w:numPr>
         <w:ilvl w:val="2"/>
-        <w:numId w:val="2"/>
+        <w:numId w:val="19"/>
       </w:numPr>
       <w:spacing w:before="200" w:after="0"/>
       <w:outlineLvl w:val="2"/>
@@ -1351,14 +2047,10 @@
     <w:uiPriority w:val="9"/>
     <w:unhideWhenUsed/>
     <w:qFormat/>
-    <w:rsid w:val="00560B21"/>
+    <w:rsid w:val="00F9641B"/>
     <w:pPr>
       <w:keepNext/>
       <w:keepLines/>
-      <w:numPr>
-        <w:ilvl w:val="2"/>
-        <w:numId w:val="2"/>
-      </w:numPr>
       <w:spacing w:before="200" w:after="0"/>
       <w:outlineLvl w:val="3"/>
     </w:pPr>
@@ -1377,14 +2069,10 @@
     <w:uiPriority w:val="9"/>
     <w:unhideWhenUsed/>
     <w:qFormat/>
-    <w:rsid w:val="00560B21"/>
+    <w:rsid w:val="00F9641B"/>
     <w:pPr>
       <w:keepNext/>
       <w:keepLines/>
-      <w:numPr>
-        <w:ilvl w:val="4"/>
-        <w:numId w:val="2"/>
-      </w:numPr>
       <w:spacing w:before="200" w:after="0"/>
       <w:outlineLvl w:val="4"/>
     </w:pPr>
@@ -1497,6 +2185,7 @@
   <w:style w:type="paragraph" w:styleId="Brdtext">
     <w:name w:val="Body Text"/>
     <w:basedOn w:val="Normal"/>
+    <w:link w:val="BrdtextChar"/>
     <w:qFormat/>
     <w:pPr>
       <w:spacing w:before="180" w:after="180"/>
@@ -2013,6 +2702,12 @@
       <w:rFonts w:ascii="Consolas" w:hAnsi="Consolas"/>
       <w:sz w:val="22"/>
     </w:rPr>
+  </w:style>
+  <w:style w:type="character" w:customStyle="1" w:styleId="BrdtextChar">
+    <w:name w:val="Brödtext Char"/>
+    <w:basedOn w:val="Standardstycketeckensnitt"/>
+    <w:link w:val="Brdtext"/>
+    <w:rsid w:val="00F9641B"/>
   </w:style>
 </w:styles>
 </file>

</xml_diff>

<commit_message>
Fixes numbering of level 3 headings
Respect/inherit X from parent in X.Y.Z numbering.
</commit_message>
<xml_diff>
--- a/templates/numbered-sections.docx
+++ b/templates/numbered-sections.docx
@@ -1,10 +1,10 @@
 
 <file path=word/document.xml><?xml version="1.0" encoding="utf-8"?>
-<w:document xmlns:wpc="http://schemas.microsoft.com/office/word/2010/wordprocessingCanvas" xmlns:cx="http://schemas.microsoft.com/office/drawing/2014/chartex" xmlns:cx1="http://schemas.microsoft.com/office/drawing/2015/9/8/chartex" xmlns:cx2="http://schemas.microsoft.com/office/drawing/2015/10/21/chartex" xmlns:cx3="http://schemas.microsoft.com/office/drawing/2016/5/9/chartex" xmlns:cx4="http://schemas.microsoft.com/office/drawing/2016/5/10/chartex" xmlns:cx5="http://schemas.microsoft.com/office/drawing/2016/5/11/chartex" xmlns:cx6="http://schemas.microsoft.com/office/drawing/2016/5/12/chartex" xmlns:cx7="http://schemas.microsoft.com/office/drawing/2016/5/13/chartex" xmlns:cx8="http://schemas.microsoft.com/office/drawing/2016/5/14/chartex" xmlns:mc="http://schemas.openxmlformats.org/markup-compatibility/2006" xmlns:aink="http://schemas.microsoft.com/office/drawing/2016/ink" xmlns:am3d="http://schemas.microsoft.com/office/drawing/2017/model3d" xmlns:o="urn:schemas-microsoft-com:office:office" xmlns:r="http://schemas.openxmlformats.org/officeDocument/2006/relationships" xmlns:m="http://schemas.openxmlformats.org/officeDocument/2006/math" xmlns:v="urn:schemas-microsoft-com:vml" xmlns:wp14="http://schemas.microsoft.com/office/word/2010/wordprocessingDrawing" xmlns:wp="http://schemas.openxmlformats.org/drawingml/2006/wordprocessingDrawing" xmlns:w10="urn:schemas-microsoft-com:office:word" xmlns:w="http://schemas.openxmlformats.org/wordprocessingml/2006/main" xmlns:w14="http://schemas.microsoft.com/office/word/2010/wordml" xmlns:w15="http://schemas.microsoft.com/office/word/2012/wordml" xmlns:w16cid="http://schemas.microsoft.com/office/word/2016/wordml/cid" xmlns:w16se="http://schemas.microsoft.com/office/word/2015/wordml/symex" xmlns:wpg="http://schemas.microsoft.com/office/word/2010/wordprocessingGroup" xmlns:wpi="http://schemas.microsoft.com/office/word/2010/wordprocessingInk" xmlns:wne="http://schemas.microsoft.com/office/word/2006/wordml" xmlns:wps="http://schemas.microsoft.com/office/word/2010/wordprocessingShape" mc:Ignorable="w14 w15 w16se w16cid wp14">
+<w:document xmlns:wpc="http://schemas.microsoft.com/office/word/2010/wordprocessingCanvas" xmlns:cx="http://schemas.microsoft.com/office/drawing/2014/chartex" xmlns:cx1="http://schemas.microsoft.com/office/drawing/2015/9/8/chartex" xmlns:cx2="http://schemas.microsoft.com/office/drawing/2015/10/21/chartex" xmlns:cx3="http://schemas.microsoft.com/office/drawing/2016/5/9/chartex" xmlns:cx4="http://schemas.microsoft.com/office/drawing/2016/5/10/chartex" xmlns:cx5="http://schemas.microsoft.com/office/drawing/2016/5/11/chartex" xmlns:cx6="http://schemas.microsoft.com/office/drawing/2016/5/12/chartex" xmlns:cx7="http://schemas.microsoft.com/office/drawing/2016/5/13/chartex" xmlns:cx8="http://schemas.microsoft.com/office/drawing/2016/5/14/chartex" xmlns:mc="http://schemas.openxmlformats.org/markup-compatibility/2006" xmlns:aink="http://schemas.microsoft.com/office/drawing/2016/ink" xmlns:am3d="http://schemas.microsoft.com/office/drawing/2017/model3d" xmlns:o="urn:schemas-microsoft-com:office:office" xmlns:r="http://schemas.openxmlformats.org/officeDocument/2006/relationships" xmlns:m="http://schemas.openxmlformats.org/officeDocument/2006/math" xmlns:v="urn:schemas-microsoft-com:vml" xmlns:wp14="http://schemas.microsoft.com/office/word/2010/wordprocessingDrawing" xmlns:wp="http://schemas.openxmlformats.org/drawingml/2006/wordprocessingDrawing" xmlns:w10="urn:schemas-microsoft-com:office:word" xmlns:w="http://schemas.openxmlformats.org/wordprocessingml/2006/main" xmlns:w14="http://schemas.microsoft.com/office/word/2010/wordml" xmlns:w15="http://schemas.microsoft.com/office/word/2012/wordml" xmlns:w16cex="http://schemas.microsoft.com/office/word/2018/wordml/cex" xmlns:w16cid="http://schemas.microsoft.com/office/word/2016/wordml/cid" xmlns:w16="http://schemas.microsoft.com/office/word/2018/wordml" xmlns:w16se="http://schemas.microsoft.com/office/word/2015/wordml/symex" xmlns:wpg="http://schemas.microsoft.com/office/word/2010/wordprocessingGroup" xmlns:wpi="http://schemas.microsoft.com/office/word/2010/wordprocessingInk" xmlns:wne="http://schemas.microsoft.com/office/word/2006/wordml" xmlns:wps="http://schemas.microsoft.com/office/word/2010/wordprocessingShape" mc:Ignorable="w14 w15 w16se w16cid w16 w16cex wp14">
   <w:body>
     <w:p>
       <w:pPr>
-        <w:pStyle w:val="Rubrik1"/>
+        <w:pStyle w:val="Heading1"/>
       </w:pPr>
       <w:bookmarkStart w:id="0" w:name="ref-UNPopulationAge2020"/>
       <w:bookmarkStart w:id="1" w:name="refs"/>
@@ -16,7 +16,7 @@
     </w:p>
     <w:p>
       <w:pPr>
-        <w:pStyle w:val="Rubrik2"/>
+        <w:pStyle w:val="Heading2"/>
       </w:pPr>
       <w:proofErr w:type="spellStart"/>
       <w:r>
@@ -26,7 +26,7 @@
     </w:p>
     <w:p>
       <w:pPr>
-        <w:pStyle w:val="Rubrik3"/>
+        <w:pStyle w:val="Heading3"/>
       </w:pPr>
       <w:proofErr w:type="spellStart"/>
       <w:r>
@@ -36,7 +36,7 @@
     </w:p>
     <w:p>
       <w:pPr>
-        <w:pStyle w:val="Rubrik4"/>
+        <w:pStyle w:val="Heading4"/>
         <w:rPr>
           <w:lang w:val="en-US"/>
         </w:rPr>
@@ -62,7 +62,7 @@
     </w:p>
     <w:p>
       <w:pPr>
-        <w:pStyle w:val="Rubrik5"/>
+        <w:pStyle w:val="Heading5"/>
         <w:rPr>
           <w:lang w:val="en-US"/>
         </w:rPr>
@@ -91,22 +91,14 @@
         <w:rPr>
           <w:lang w:val="en-US"/>
         </w:rPr>
-        <w:t xml:space="preserve"> but a subparagraph.</w:t>
-      </w:r>
-      <w:bookmarkStart w:id="2" w:name="_GoBack"/>
-      <w:bookmarkEnd w:id="2"/>
-      <w:r>
-        <w:rPr>
-          <w:lang w:val="en-US"/>
-        </w:rPr>
-        <w:t xml:space="preserve"> </w:t>
+        <w:t xml:space="preserve"> but a subparagraph. </w:t>
       </w:r>
     </w:p>
     <w:bookmarkEnd w:id="0"/>
     <w:bookmarkEnd w:id="1"/>
     <w:p>
       <w:pPr>
-        <w:pStyle w:val="Brdtext"/>
+        <w:pStyle w:val="BodyText"/>
       </w:pPr>
     </w:p>
     <w:sectPr>
@@ -119,7 +111,7 @@
 </file>
 
 <file path=word/endnotes.xml><?xml version="1.0" encoding="utf-8"?>
-<w:endnotes xmlns:wpc="http://schemas.microsoft.com/office/word/2010/wordprocessingCanvas" xmlns:cx="http://schemas.microsoft.com/office/drawing/2014/chartex" xmlns:cx1="http://schemas.microsoft.com/office/drawing/2015/9/8/chartex" xmlns:cx2="http://schemas.microsoft.com/office/drawing/2015/10/21/chartex" xmlns:cx3="http://schemas.microsoft.com/office/drawing/2016/5/9/chartex" xmlns:cx4="http://schemas.microsoft.com/office/drawing/2016/5/10/chartex" xmlns:cx5="http://schemas.microsoft.com/office/drawing/2016/5/11/chartex" xmlns:cx6="http://schemas.microsoft.com/office/drawing/2016/5/12/chartex" xmlns:cx7="http://schemas.microsoft.com/office/drawing/2016/5/13/chartex" xmlns:cx8="http://schemas.microsoft.com/office/drawing/2016/5/14/chartex" xmlns:mc="http://schemas.openxmlformats.org/markup-compatibility/2006" xmlns:aink="http://schemas.microsoft.com/office/drawing/2016/ink" xmlns:am3d="http://schemas.microsoft.com/office/drawing/2017/model3d" xmlns:o="urn:schemas-microsoft-com:office:office" xmlns:r="http://schemas.openxmlformats.org/officeDocument/2006/relationships" xmlns:m="http://schemas.openxmlformats.org/officeDocument/2006/math" xmlns:v="urn:schemas-microsoft-com:vml" xmlns:wp14="http://schemas.microsoft.com/office/word/2010/wordprocessingDrawing" xmlns:wp="http://schemas.openxmlformats.org/drawingml/2006/wordprocessingDrawing" xmlns:w10="urn:schemas-microsoft-com:office:word" xmlns:w="http://schemas.openxmlformats.org/wordprocessingml/2006/main" xmlns:w14="http://schemas.microsoft.com/office/word/2010/wordml" xmlns:w15="http://schemas.microsoft.com/office/word/2012/wordml" xmlns:w16cid="http://schemas.microsoft.com/office/word/2016/wordml/cid" xmlns:w16se="http://schemas.microsoft.com/office/word/2015/wordml/symex" xmlns:wpg="http://schemas.microsoft.com/office/word/2010/wordprocessingGroup" xmlns:wpi="http://schemas.microsoft.com/office/word/2010/wordprocessingInk" xmlns:wne="http://schemas.microsoft.com/office/word/2006/wordml" xmlns:wps="http://schemas.microsoft.com/office/word/2010/wordprocessingShape" mc:Ignorable="w14 w15 w16se w16cid wp14">
+<w:endnotes xmlns:wpc="http://schemas.microsoft.com/office/word/2010/wordprocessingCanvas" xmlns:cx="http://schemas.microsoft.com/office/drawing/2014/chartex" xmlns:cx1="http://schemas.microsoft.com/office/drawing/2015/9/8/chartex" xmlns:cx2="http://schemas.microsoft.com/office/drawing/2015/10/21/chartex" xmlns:cx3="http://schemas.microsoft.com/office/drawing/2016/5/9/chartex" xmlns:cx4="http://schemas.microsoft.com/office/drawing/2016/5/10/chartex" xmlns:cx5="http://schemas.microsoft.com/office/drawing/2016/5/11/chartex" xmlns:cx6="http://schemas.microsoft.com/office/drawing/2016/5/12/chartex" xmlns:cx7="http://schemas.microsoft.com/office/drawing/2016/5/13/chartex" xmlns:cx8="http://schemas.microsoft.com/office/drawing/2016/5/14/chartex" xmlns:mc="http://schemas.openxmlformats.org/markup-compatibility/2006" xmlns:aink="http://schemas.microsoft.com/office/drawing/2016/ink" xmlns:am3d="http://schemas.microsoft.com/office/drawing/2017/model3d" xmlns:o="urn:schemas-microsoft-com:office:office" xmlns:r="http://schemas.openxmlformats.org/officeDocument/2006/relationships" xmlns:m="http://schemas.openxmlformats.org/officeDocument/2006/math" xmlns:v="urn:schemas-microsoft-com:vml" xmlns:wp14="http://schemas.microsoft.com/office/word/2010/wordprocessingDrawing" xmlns:wp="http://schemas.openxmlformats.org/drawingml/2006/wordprocessingDrawing" xmlns:w10="urn:schemas-microsoft-com:office:word" xmlns:w="http://schemas.openxmlformats.org/wordprocessingml/2006/main" xmlns:w14="http://schemas.microsoft.com/office/word/2010/wordml" xmlns:w15="http://schemas.microsoft.com/office/word/2012/wordml" xmlns:w16cex="http://schemas.microsoft.com/office/word/2018/wordml/cex" xmlns:w16cid="http://schemas.microsoft.com/office/word/2016/wordml/cid" xmlns:w16="http://schemas.microsoft.com/office/word/2018/wordml" xmlns:w16se="http://schemas.microsoft.com/office/word/2015/wordml/symex" xmlns:wpg="http://schemas.microsoft.com/office/word/2010/wordprocessingGroup" xmlns:wpi="http://schemas.microsoft.com/office/word/2010/wordprocessingInk" xmlns:wne="http://schemas.microsoft.com/office/word/2006/wordml" xmlns:wps="http://schemas.microsoft.com/office/word/2010/wordprocessingShape" mc:Ignorable="w14 w15 w16se w16cid w16 w16cex wp14">
   <w:endnote w:type="separator" w:id="-1">
     <w:p>
       <w:pPr>
@@ -144,7 +136,7 @@
 </file>
 
 <file path=word/footnotes.xml><?xml version="1.0" encoding="utf-8"?>
-<w:footnotes xmlns:wpc="http://schemas.microsoft.com/office/word/2010/wordprocessingCanvas" xmlns:cx="http://schemas.microsoft.com/office/drawing/2014/chartex" xmlns:cx1="http://schemas.microsoft.com/office/drawing/2015/9/8/chartex" xmlns:cx2="http://schemas.microsoft.com/office/drawing/2015/10/21/chartex" xmlns:cx3="http://schemas.microsoft.com/office/drawing/2016/5/9/chartex" xmlns:cx4="http://schemas.microsoft.com/office/drawing/2016/5/10/chartex" xmlns:cx5="http://schemas.microsoft.com/office/drawing/2016/5/11/chartex" xmlns:cx6="http://schemas.microsoft.com/office/drawing/2016/5/12/chartex" xmlns:cx7="http://schemas.microsoft.com/office/drawing/2016/5/13/chartex" xmlns:cx8="http://schemas.microsoft.com/office/drawing/2016/5/14/chartex" xmlns:mc="http://schemas.openxmlformats.org/markup-compatibility/2006" xmlns:aink="http://schemas.microsoft.com/office/drawing/2016/ink" xmlns:am3d="http://schemas.microsoft.com/office/drawing/2017/model3d" xmlns:o="urn:schemas-microsoft-com:office:office" xmlns:r="http://schemas.openxmlformats.org/officeDocument/2006/relationships" xmlns:m="http://schemas.openxmlformats.org/officeDocument/2006/math" xmlns:v="urn:schemas-microsoft-com:vml" xmlns:wp14="http://schemas.microsoft.com/office/word/2010/wordprocessingDrawing" xmlns:wp="http://schemas.openxmlformats.org/drawingml/2006/wordprocessingDrawing" xmlns:w10="urn:schemas-microsoft-com:office:word" xmlns:w="http://schemas.openxmlformats.org/wordprocessingml/2006/main" xmlns:w14="http://schemas.microsoft.com/office/word/2010/wordml" xmlns:w15="http://schemas.microsoft.com/office/word/2012/wordml" xmlns:w16cid="http://schemas.microsoft.com/office/word/2016/wordml/cid" xmlns:w16se="http://schemas.microsoft.com/office/word/2015/wordml/symex" xmlns:wpg="http://schemas.microsoft.com/office/word/2010/wordprocessingGroup" xmlns:wpi="http://schemas.microsoft.com/office/word/2010/wordprocessingInk" xmlns:wne="http://schemas.microsoft.com/office/word/2006/wordml" xmlns:wps="http://schemas.microsoft.com/office/word/2010/wordprocessingShape" mc:Ignorable="w14 w15 w16se w16cid wp14">
+<w:footnotes xmlns:wpc="http://schemas.microsoft.com/office/word/2010/wordprocessingCanvas" xmlns:cx="http://schemas.microsoft.com/office/drawing/2014/chartex" xmlns:cx1="http://schemas.microsoft.com/office/drawing/2015/9/8/chartex" xmlns:cx2="http://schemas.microsoft.com/office/drawing/2015/10/21/chartex" xmlns:cx3="http://schemas.microsoft.com/office/drawing/2016/5/9/chartex" xmlns:cx4="http://schemas.microsoft.com/office/drawing/2016/5/10/chartex" xmlns:cx5="http://schemas.microsoft.com/office/drawing/2016/5/11/chartex" xmlns:cx6="http://schemas.microsoft.com/office/drawing/2016/5/12/chartex" xmlns:cx7="http://schemas.microsoft.com/office/drawing/2016/5/13/chartex" xmlns:cx8="http://schemas.microsoft.com/office/drawing/2016/5/14/chartex" xmlns:mc="http://schemas.openxmlformats.org/markup-compatibility/2006" xmlns:aink="http://schemas.microsoft.com/office/drawing/2016/ink" xmlns:am3d="http://schemas.microsoft.com/office/drawing/2017/model3d" xmlns:o="urn:schemas-microsoft-com:office:office" xmlns:r="http://schemas.openxmlformats.org/officeDocument/2006/relationships" xmlns:m="http://schemas.openxmlformats.org/officeDocument/2006/math" xmlns:v="urn:schemas-microsoft-com:vml" xmlns:wp14="http://schemas.microsoft.com/office/word/2010/wordprocessingDrawing" xmlns:wp="http://schemas.openxmlformats.org/drawingml/2006/wordprocessingDrawing" xmlns:w10="urn:schemas-microsoft-com:office:word" xmlns:w="http://schemas.openxmlformats.org/wordprocessingml/2006/main" xmlns:w14="http://schemas.microsoft.com/office/word/2010/wordml" xmlns:w15="http://schemas.microsoft.com/office/word/2012/wordml" xmlns:w16cex="http://schemas.microsoft.com/office/word/2018/wordml/cex" xmlns:w16cid="http://schemas.microsoft.com/office/word/2016/wordml/cid" xmlns:w16="http://schemas.microsoft.com/office/word/2018/wordml" xmlns:w16se="http://schemas.microsoft.com/office/word/2015/wordml/symex" xmlns:wpg="http://schemas.microsoft.com/office/word/2010/wordprocessingGroup" xmlns:wpi="http://schemas.microsoft.com/office/word/2010/wordprocessingInk" xmlns:wne="http://schemas.microsoft.com/office/word/2006/wordml" xmlns:wps="http://schemas.microsoft.com/office/word/2010/wordprocessingShape" mc:Ignorable="w14 w15 w16se w16cid w16 w16cex wp14">
   <w:footnote w:type="separator" w:id="-1">
     <w:p>
       <w:r>
@@ -163,7 +155,7 @@
 </file>
 
 <file path=word/numbering.xml><?xml version="1.0" encoding="utf-8"?>
-<w:numbering xmlns:wpc="http://schemas.microsoft.com/office/word/2010/wordprocessingCanvas" xmlns:cx="http://schemas.microsoft.com/office/drawing/2014/chartex" xmlns:cx1="http://schemas.microsoft.com/office/drawing/2015/9/8/chartex" xmlns:cx2="http://schemas.microsoft.com/office/drawing/2015/10/21/chartex" xmlns:cx3="http://schemas.microsoft.com/office/drawing/2016/5/9/chartex" xmlns:cx4="http://schemas.microsoft.com/office/drawing/2016/5/10/chartex" xmlns:cx5="http://schemas.microsoft.com/office/drawing/2016/5/11/chartex" xmlns:cx6="http://schemas.microsoft.com/office/drawing/2016/5/12/chartex" xmlns:cx7="http://schemas.microsoft.com/office/drawing/2016/5/13/chartex" xmlns:cx8="http://schemas.microsoft.com/office/drawing/2016/5/14/chartex" xmlns:mc="http://schemas.openxmlformats.org/markup-compatibility/2006" xmlns:aink="http://schemas.microsoft.com/office/drawing/2016/ink" xmlns:am3d="http://schemas.microsoft.com/office/drawing/2017/model3d" xmlns:o="urn:schemas-microsoft-com:office:office" xmlns:r="http://schemas.openxmlformats.org/officeDocument/2006/relationships" xmlns:m="http://schemas.openxmlformats.org/officeDocument/2006/math" xmlns:v="urn:schemas-microsoft-com:vml" xmlns:wp14="http://schemas.microsoft.com/office/word/2010/wordprocessingDrawing" xmlns:wp="http://schemas.openxmlformats.org/drawingml/2006/wordprocessingDrawing" xmlns:w10="urn:schemas-microsoft-com:office:word" xmlns:w="http://schemas.openxmlformats.org/wordprocessingml/2006/main" xmlns:w14="http://schemas.microsoft.com/office/word/2010/wordml" xmlns:w15="http://schemas.microsoft.com/office/word/2012/wordml" xmlns:w16cid="http://schemas.microsoft.com/office/word/2016/wordml/cid" xmlns:w16se="http://schemas.microsoft.com/office/word/2015/wordml/symex" xmlns:wpg="http://schemas.microsoft.com/office/word/2010/wordprocessingGroup" xmlns:wpi="http://schemas.microsoft.com/office/word/2010/wordprocessingInk" xmlns:wne="http://schemas.microsoft.com/office/word/2006/wordml" xmlns:wps="http://schemas.microsoft.com/office/word/2010/wordprocessingShape" mc:Ignorable="w14 w15 w16se w16cid wp14">
+<w:numbering xmlns:wpc="http://schemas.microsoft.com/office/word/2010/wordprocessingCanvas" xmlns:cx="http://schemas.microsoft.com/office/drawing/2014/chartex" xmlns:cx1="http://schemas.microsoft.com/office/drawing/2015/9/8/chartex" xmlns:cx2="http://schemas.microsoft.com/office/drawing/2015/10/21/chartex" xmlns:cx3="http://schemas.microsoft.com/office/drawing/2016/5/9/chartex" xmlns:cx4="http://schemas.microsoft.com/office/drawing/2016/5/10/chartex" xmlns:cx5="http://schemas.microsoft.com/office/drawing/2016/5/11/chartex" xmlns:cx6="http://schemas.microsoft.com/office/drawing/2016/5/12/chartex" xmlns:cx7="http://schemas.microsoft.com/office/drawing/2016/5/13/chartex" xmlns:cx8="http://schemas.microsoft.com/office/drawing/2016/5/14/chartex" xmlns:mc="http://schemas.openxmlformats.org/markup-compatibility/2006" xmlns:aink="http://schemas.microsoft.com/office/drawing/2016/ink" xmlns:am3d="http://schemas.microsoft.com/office/drawing/2017/model3d" xmlns:o="urn:schemas-microsoft-com:office:office" xmlns:r="http://schemas.openxmlformats.org/officeDocument/2006/relationships" xmlns:m="http://schemas.openxmlformats.org/officeDocument/2006/math" xmlns:v="urn:schemas-microsoft-com:vml" xmlns:wp14="http://schemas.microsoft.com/office/word/2010/wordprocessingDrawing" xmlns:wp="http://schemas.openxmlformats.org/drawingml/2006/wordprocessingDrawing" xmlns:w10="urn:schemas-microsoft-com:office:word" xmlns:w="http://schemas.openxmlformats.org/wordprocessingml/2006/main" xmlns:w14="http://schemas.microsoft.com/office/word/2010/wordml" xmlns:w15="http://schemas.microsoft.com/office/word/2012/wordml" xmlns:w16cex="http://schemas.microsoft.com/office/word/2018/wordml/cex" xmlns:w16cid="http://schemas.microsoft.com/office/word/2016/wordml/cid" xmlns:w16="http://schemas.microsoft.com/office/word/2018/wordml" xmlns:w16se="http://schemas.microsoft.com/office/word/2015/wordml/symex" xmlns:wpg="http://schemas.microsoft.com/office/word/2010/wordprocessingGroup" xmlns:wpi="http://schemas.microsoft.com/office/word/2010/wordprocessingInk" xmlns:wne="http://schemas.microsoft.com/office/word/2006/wordml" xmlns:wps="http://schemas.microsoft.com/office/word/2010/wordprocessingShape" mc:Ignorable="w14 w15 w16se w16cid w16 w16cex wp14">
   <w:abstractNum w:abstractNumId="0" w15:restartNumberingAfterBreak="0">
     <w:nsid w:val="FFFFFF7C"/>
     <w:multiLevelType w:val="singleLevel"/>
@@ -350,13 +342,126 @@
     </w:lvl>
   </w:abstractNum>
   <w:abstractNum w:abstractNumId="10" w15:restartNumberingAfterBreak="0">
+    <w:nsid w:val="0D604BE7"/>
+    <w:multiLevelType w:val="multilevel"/>
+    <w:tmpl w:val="E370D45C"/>
+    <w:lvl w:ilvl="0">
+      <w:start w:val="1"/>
+      <w:numFmt w:val="decimal"/>
+      <w:lvlText w:val="%1."/>
+      <w:lvlJc w:val="left"/>
+      <w:pPr>
+        <w:ind w:left="360" w:hanging="360"/>
+      </w:pPr>
+      <w:rPr>
+        <w:rFonts w:hint="default"/>
+      </w:rPr>
+    </w:lvl>
+    <w:lvl w:ilvl="1">
+      <w:start w:val="1"/>
+      <w:numFmt w:val="decimal"/>
+      <w:lvlText w:val="%1.%2."/>
+      <w:lvlJc w:val="left"/>
+      <w:pPr>
+        <w:ind w:left="792" w:hanging="432"/>
+      </w:pPr>
+      <w:rPr>
+        <w:rFonts w:hint="default"/>
+      </w:rPr>
+    </w:lvl>
+    <w:lvl w:ilvl="2">
+      <w:start w:val="1"/>
+      <w:numFmt w:val="decimal"/>
+      <w:lvlText w:val="%1.%2.%3."/>
+      <w:lvlJc w:val="left"/>
+      <w:pPr>
+        <w:ind w:left="0" w:firstLine="0"/>
+      </w:pPr>
+      <w:rPr>
+        <w:rFonts w:hint="default"/>
+        <w:lang w:val="en-US"/>
+      </w:rPr>
+    </w:lvl>
+    <w:lvl w:ilvl="3">
+      <w:start w:val="1"/>
+      <w:numFmt w:val="decimal"/>
+      <w:lvlText w:val="%1.%2.%3.%4."/>
+      <w:lvlJc w:val="left"/>
+      <w:pPr>
+        <w:ind w:left="1728" w:hanging="648"/>
+      </w:pPr>
+      <w:rPr>
+        <w:rFonts w:hint="default"/>
+      </w:rPr>
+    </w:lvl>
+    <w:lvl w:ilvl="4">
+      <w:start w:val="1"/>
+      <w:numFmt w:val="decimal"/>
+      <w:lvlText w:val="%1.%2.%3.%4.%5."/>
+      <w:lvlJc w:val="left"/>
+      <w:pPr>
+        <w:ind w:left="2232" w:hanging="792"/>
+      </w:pPr>
+      <w:rPr>
+        <w:rFonts w:hint="default"/>
+      </w:rPr>
+    </w:lvl>
+    <w:lvl w:ilvl="5">
+      <w:start w:val="1"/>
+      <w:numFmt w:val="decimal"/>
+      <w:lvlText w:val="%1.%2.%3.%4.%5.%6."/>
+      <w:lvlJc w:val="left"/>
+      <w:pPr>
+        <w:ind w:left="2736" w:hanging="936"/>
+      </w:pPr>
+      <w:rPr>
+        <w:rFonts w:hint="default"/>
+      </w:rPr>
+    </w:lvl>
+    <w:lvl w:ilvl="6">
+      <w:start w:val="1"/>
+      <w:numFmt w:val="decimal"/>
+      <w:lvlText w:val="%1.%2.%3.%4.%5.%6.%7."/>
+      <w:lvlJc w:val="left"/>
+      <w:pPr>
+        <w:ind w:left="3240" w:hanging="1080"/>
+      </w:pPr>
+      <w:rPr>
+        <w:rFonts w:hint="default"/>
+      </w:rPr>
+    </w:lvl>
+    <w:lvl w:ilvl="7">
+      <w:start w:val="1"/>
+      <w:numFmt w:val="decimal"/>
+      <w:lvlText w:val="%1.%2.%3.%4.%5.%6.%7.%8."/>
+      <w:lvlJc w:val="left"/>
+      <w:pPr>
+        <w:ind w:left="3744" w:hanging="1224"/>
+      </w:pPr>
+      <w:rPr>
+        <w:rFonts w:hint="default"/>
+      </w:rPr>
+    </w:lvl>
+    <w:lvl w:ilvl="8">
+      <w:start w:val="1"/>
+      <w:numFmt w:val="decimal"/>
+      <w:lvlText w:val="%1.%2.%3.%4.%5.%6.%7.%8.%9."/>
+      <w:lvlJc w:val="left"/>
+      <w:pPr>
+        <w:ind w:left="4320" w:hanging="1440"/>
+      </w:pPr>
+      <w:rPr>
+        <w:rFonts w:hint="default"/>
+      </w:rPr>
+    </w:lvl>
+  </w:abstractNum>
+  <w:abstractNum w:abstractNumId="11" w15:restartNumberingAfterBreak="0">
     <w:nsid w:val="2249770E"/>
     <w:multiLevelType w:val="multilevel"/>
-    <w:tmpl w:val="7B225552"/>
+    <w:tmpl w:val="1A7ED402"/>
     <w:lvl w:ilvl="0">
       <w:start w:val="1"/>
       <w:numFmt w:val="decimal"/>
-      <w:pStyle w:val="Rubrik1"/>
       <w:lvlText w:val="%1."/>
       <w:lvlJc w:val="left"/>
       <w:pPr>
@@ -369,7 +474,6 @@
     <w:lvl w:ilvl="1">
       <w:start w:val="1"/>
       <w:numFmt w:val="decimal"/>
-      <w:pStyle w:val="Rubrik2"/>
       <w:lvlText w:val="%1.%2."/>
       <w:lvlJc w:val="left"/>
       <w:pPr>
@@ -382,7 +486,6 @@
     <w:lvl w:ilvl="2">
       <w:start w:val="1"/>
       <w:numFmt w:val="decimal"/>
-      <w:pStyle w:val="Rubrik4"/>
       <w:lvlText w:val="%1.%2.%3."/>
       <w:lvlJc w:val="left"/>
       <w:pPr>
@@ -466,7 +569,7 @@
       </w:rPr>
     </w:lvl>
   </w:abstractNum>
-  <w:abstractNum w:abstractNumId="11" w15:restartNumberingAfterBreak="0">
+  <w:abstractNum w:abstractNumId="12" w15:restartNumberingAfterBreak="0">
     <w:nsid w:val="2C1AE401"/>
     <w:multiLevelType w:val="multilevel"/>
     <w:tmpl w:val="0270ED22"/>
@@ -570,7 +673,7 @@
       </w:pPr>
     </w:lvl>
   </w:abstractNum>
-  <w:abstractNum w:abstractNumId="12" w15:restartNumberingAfterBreak="0">
+  <w:abstractNum w:abstractNumId="13" w15:restartNumberingAfterBreak="0">
     <w:nsid w:val="33115D79"/>
     <w:multiLevelType w:val="multilevel"/>
     <w:tmpl w:val="E8A8FC9E"/>
@@ -683,7 +786,7 @@
       </w:rPr>
     </w:lvl>
   </w:abstractNum>
-  <w:abstractNum w:abstractNumId="13" w15:restartNumberingAfterBreak="0">
+  <w:abstractNum w:abstractNumId="14" w15:restartNumberingAfterBreak="0">
     <w:nsid w:val="43821DD0"/>
     <w:multiLevelType w:val="multilevel"/>
     <w:tmpl w:val="7B225552"/>
@@ -797,7 +900,7 @@
       </w:rPr>
     </w:lvl>
   </w:abstractNum>
-  <w:abstractNum w:abstractNumId="14" w15:restartNumberingAfterBreak="0">
+  <w:abstractNum w:abstractNumId="15" w15:restartNumberingAfterBreak="0">
     <w:nsid w:val="52F37786"/>
     <w:multiLevelType w:val="multilevel"/>
     <w:tmpl w:val="71762330"/>
@@ -910,7 +1013,7 @@
       </w:rPr>
     </w:lvl>
   </w:abstractNum>
-  <w:abstractNum w:abstractNumId="15" w15:restartNumberingAfterBreak="0">
+  <w:abstractNum w:abstractNumId="16" w15:restartNumberingAfterBreak="0">
     <w:nsid w:val="59A71C36"/>
     <w:multiLevelType w:val="multilevel"/>
     <w:tmpl w:val="041D001D"/>
@@ -996,7 +1099,7 @@
       </w:pPr>
     </w:lvl>
   </w:abstractNum>
-  <w:abstractNum w:abstractNumId="16" w15:restartNumberingAfterBreak="0">
+  <w:abstractNum w:abstractNumId="17" w15:restartNumberingAfterBreak="0">
     <w:nsid w:val="5BDD67D8"/>
     <w:multiLevelType w:val="multilevel"/>
     <w:tmpl w:val="523C2084"/>
@@ -1109,7 +1212,7 @@
       </w:rPr>
     </w:lvl>
   </w:abstractNum>
-  <w:abstractNum w:abstractNumId="17" w15:restartNumberingAfterBreak="0">
+  <w:abstractNum w:abstractNumId="18" w15:restartNumberingAfterBreak="0">
     <w:nsid w:val="5C2D7F5A"/>
     <w:multiLevelType w:val="multilevel"/>
     <w:tmpl w:val="64523AF8"/>
@@ -1222,17 +1325,18 @@
       </w:rPr>
     </w:lvl>
   </w:abstractNum>
-  <w:abstractNum w:abstractNumId="18" w15:restartNumberingAfterBreak="0">
+  <w:abstractNum w:abstractNumId="19" w15:restartNumberingAfterBreak="0">
     <w:nsid w:val="66BC1588"/>
     <w:multiLevelType w:val="multilevel"/>
-    <w:tmpl w:val="E370D45C"/>
+    <w:tmpl w:val="2208E102"/>
     <w:lvl w:ilvl="0">
       <w:start w:val="1"/>
       <w:numFmt w:val="decimal"/>
-      <w:lvlText w:val="%1."/>
-      <w:lvlJc w:val="left"/>
-      <w:pPr>
-        <w:ind w:left="360" w:hanging="360"/>
+      <w:pStyle w:val="Heading1"/>
+      <w:lvlText w:val="%1"/>
+      <w:lvlJc w:val="left"/>
+      <w:pPr>
+        <w:ind w:left="432" w:hanging="432"/>
       </w:pPr>
       <w:rPr>
         <w:rFonts w:hint="default"/>
@@ -1241,10 +1345,11 @@
     <w:lvl w:ilvl="1">
       <w:start w:val="1"/>
       <w:numFmt w:val="decimal"/>
-      <w:lvlText w:val="%1.%2."/>
-      <w:lvlJc w:val="left"/>
-      <w:pPr>
-        <w:ind w:left="792" w:hanging="432"/>
+      <w:pStyle w:val="Heading2"/>
+      <w:lvlText w:val="%1.%2"/>
+      <w:lvlJc w:val="left"/>
+      <w:pPr>
+        <w:ind w:left="576" w:hanging="576"/>
       </w:pPr>
       <w:rPr>
         <w:rFonts w:hint="default"/>
@@ -1253,11 +1358,11 @@
     <w:lvl w:ilvl="2">
       <w:start w:val="1"/>
       <w:numFmt w:val="decimal"/>
-      <w:pStyle w:val="Rubrik3"/>
-      <w:lvlText w:val="%1.%2.%3."/>
-      <w:lvlJc w:val="left"/>
-      <w:pPr>
-        <w:ind w:left="0" w:firstLine="0"/>
+      <w:pStyle w:val="Heading3"/>
+      <w:lvlText w:val="%1.%2.%3"/>
+      <w:lvlJc w:val="left"/>
+      <w:pPr>
+        <w:ind w:left="720" w:hanging="720"/>
       </w:pPr>
       <w:rPr>
         <w:rFonts w:hint="default"/>
@@ -1267,10 +1372,11 @@
     <w:lvl w:ilvl="3">
       <w:start w:val="1"/>
       <w:numFmt w:val="decimal"/>
-      <w:lvlText w:val="%1.%2.%3.%4."/>
-      <w:lvlJc w:val="left"/>
-      <w:pPr>
-        <w:ind w:left="1728" w:hanging="648"/>
+      <w:pStyle w:val="Heading4"/>
+      <w:lvlText w:val="%1.%2.%3.%4"/>
+      <w:lvlJc w:val="left"/>
+      <w:pPr>
+        <w:ind w:left="864" w:hanging="864"/>
       </w:pPr>
       <w:rPr>
         <w:rFonts w:hint="default"/>
@@ -1279,10 +1385,11 @@
     <w:lvl w:ilvl="4">
       <w:start w:val="1"/>
       <w:numFmt w:val="decimal"/>
-      <w:lvlText w:val="%1.%2.%3.%4.%5."/>
-      <w:lvlJc w:val="left"/>
-      <w:pPr>
-        <w:ind w:left="2232" w:hanging="792"/>
+      <w:pStyle w:val="Heading5"/>
+      <w:lvlText w:val="%1.%2.%3.%4.%5"/>
+      <w:lvlJc w:val="left"/>
+      <w:pPr>
+        <w:ind w:left="1008" w:hanging="1008"/>
       </w:pPr>
       <w:rPr>
         <w:rFonts w:hint="default"/>
@@ -1291,10 +1398,11 @@
     <w:lvl w:ilvl="5">
       <w:start w:val="1"/>
       <w:numFmt w:val="decimal"/>
-      <w:lvlText w:val="%1.%2.%3.%4.%5.%6."/>
-      <w:lvlJc w:val="left"/>
-      <w:pPr>
-        <w:ind w:left="2736" w:hanging="936"/>
+      <w:pStyle w:val="Heading6"/>
+      <w:lvlText w:val="%1.%2.%3.%4.%5.%6"/>
+      <w:lvlJc w:val="left"/>
+      <w:pPr>
+        <w:ind w:left="1152" w:hanging="1152"/>
       </w:pPr>
       <w:rPr>
         <w:rFonts w:hint="default"/>
@@ -1303,10 +1411,11 @@
     <w:lvl w:ilvl="6">
       <w:start w:val="1"/>
       <w:numFmt w:val="decimal"/>
-      <w:lvlText w:val="%1.%2.%3.%4.%5.%6.%7."/>
-      <w:lvlJc w:val="left"/>
-      <w:pPr>
-        <w:ind w:left="3240" w:hanging="1080"/>
+      <w:pStyle w:val="Heading7"/>
+      <w:lvlText w:val="%1.%2.%3.%4.%5.%6.%7"/>
+      <w:lvlJc w:val="left"/>
+      <w:pPr>
+        <w:ind w:left="1296" w:hanging="1296"/>
       </w:pPr>
       <w:rPr>
         <w:rFonts w:hint="default"/>
@@ -1315,10 +1424,11 @@
     <w:lvl w:ilvl="7">
       <w:start w:val="1"/>
       <w:numFmt w:val="decimal"/>
-      <w:lvlText w:val="%1.%2.%3.%4.%5.%6.%7.%8."/>
-      <w:lvlJc w:val="left"/>
-      <w:pPr>
-        <w:ind w:left="3744" w:hanging="1224"/>
+      <w:pStyle w:val="Heading8"/>
+      <w:lvlText w:val="%1.%2.%3.%4.%5.%6.%7.%8"/>
+      <w:lvlJc w:val="left"/>
+      <w:pPr>
+        <w:ind w:left="1440" w:hanging="1440"/>
       </w:pPr>
       <w:rPr>
         <w:rFonts w:hint="default"/>
@@ -1327,17 +1437,18 @@
     <w:lvl w:ilvl="8">
       <w:start w:val="1"/>
       <w:numFmt w:val="decimal"/>
-      <w:lvlText w:val="%1.%2.%3.%4.%5.%6.%7.%8.%9."/>
-      <w:lvlJc w:val="left"/>
-      <w:pPr>
-        <w:ind w:left="4320" w:hanging="1440"/>
+      <w:pStyle w:val="Heading9"/>
+      <w:lvlText w:val="%1.%2.%3.%4.%5.%6.%7.%8.%9"/>
+      <w:lvlJc w:val="left"/>
+      <w:pPr>
+        <w:ind w:left="1584" w:hanging="1584"/>
       </w:pPr>
       <w:rPr>
         <w:rFonts w:hint="default"/>
       </w:rPr>
     </w:lvl>
   </w:abstractNum>
-  <w:abstractNum w:abstractNumId="19" w15:restartNumberingAfterBreak="0">
+  <w:abstractNum w:abstractNumId="20" w15:restartNumberingAfterBreak="0">
     <w:nsid w:val="6C1B047A"/>
     <w:multiLevelType w:val="multilevel"/>
     <w:tmpl w:val="041D001F"/>
@@ -1423,7 +1534,7 @@
       </w:pPr>
     </w:lvl>
   </w:abstractNum>
-  <w:abstractNum w:abstractNumId="20" w15:restartNumberingAfterBreak="0">
+  <w:abstractNum w:abstractNumId="21" w15:restartNumberingAfterBreak="0">
     <w:nsid w:val="77A011CE"/>
     <w:multiLevelType w:val="multilevel"/>
     <w:tmpl w:val="535A1332"/>
@@ -1538,25 +1649,25 @@
     </w:lvl>
   </w:abstractNum>
   <w:num w:numId="1">
+    <w:abstractNumId w:val="12"/>
+  </w:num>
+  <w:num w:numId="2">
     <w:abstractNumId w:val="11"/>
   </w:num>
-  <w:num w:numId="2">
-    <w:abstractNumId w:val="10"/>
-  </w:num>
   <w:num w:numId="3">
-    <w:abstractNumId w:val="19"/>
+    <w:abstractNumId w:val="20"/>
   </w:num>
   <w:num w:numId="4">
-    <w:abstractNumId w:val="12"/>
+    <w:abstractNumId w:val="13"/>
   </w:num>
   <w:num w:numId="5">
-    <w:abstractNumId w:val="14"/>
+    <w:abstractNumId w:val="15"/>
   </w:num>
   <w:num w:numId="6">
-    <w:abstractNumId w:val="17"/>
+    <w:abstractNumId w:val="18"/>
   </w:num>
   <w:num w:numId="7">
-    <w:abstractNumId w:val="16"/>
+    <w:abstractNumId w:val="17"/>
   </w:num>
   <w:num w:numId="8">
     <w:abstractNumId w:val="4"/>
@@ -1589,22 +1700,25 @@
     <w:abstractNumId w:val="8"/>
   </w:num>
   <w:num w:numId="18">
-    <w:abstractNumId w:val="20"/>
+    <w:abstractNumId w:val="21"/>
   </w:num>
   <w:num w:numId="19">
-    <w:abstractNumId w:val="18"/>
+    <w:abstractNumId w:val="19"/>
   </w:num>
   <w:num w:numId="20">
-    <w:abstractNumId w:val="13"/>
+    <w:abstractNumId w:val="14"/>
   </w:num>
   <w:num w:numId="21">
-    <w:abstractNumId w:val="15"/>
+    <w:abstractNumId w:val="16"/>
+  </w:num>
+  <w:num w:numId="22">
+    <w:abstractNumId w:val="10"/>
   </w:num>
 </w:numbering>
 </file>
 
 <file path=word/styles.xml><?xml version="1.0" encoding="utf-8"?>
-<w:styles xmlns:mc="http://schemas.openxmlformats.org/markup-compatibility/2006" xmlns:r="http://schemas.openxmlformats.org/officeDocument/2006/relationships" xmlns:w="http://schemas.openxmlformats.org/wordprocessingml/2006/main" xmlns:w14="http://schemas.microsoft.com/office/word/2010/wordml" xmlns:w15="http://schemas.microsoft.com/office/word/2012/wordml" xmlns:w16cid="http://schemas.microsoft.com/office/word/2016/wordml/cid" xmlns:w16se="http://schemas.microsoft.com/office/word/2015/wordml/symex" mc:Ignorable="w14 w15 w16se w16cid">
+<w:styles xmlns:mc="http://schemas.openxmlformats.org/markup-compatibility/2006" xmlns:r="http://schemas.openxmlformats.org/officeDocument/2006/relationships" xmlns:w="http://schemas.openxmlformats.org/wordprocessingml/2006/main" xmlns:w14="http://schemas.microsoft.com/office/word/2010/wordml" xmlns:w15="http://schemas.microsoft.com/office/word/2012/wordml" xmlns:w16cex="http://schemas.microsoft.com/office/word/2018/wordml/cex" xmlns:w16cid="http://schemas.microsoft.com/office/word/2016/wordml/cid" xmlns:w16="http://schemas.microsoft.com/office/word/2018/wordml" xmlns:w16se="http://schemas.microsoft.com/office/word/2015/wordml/symex" mc:Ignorable="w14 w15 w16se w16cid w16 w16cex">
   <w:docDefaults>
     <w:rPrDefault>
       <w:rPr>
@@ -1620,7 +1734,7 @@
       </w:pPr>
     </w:pPrDefault>
   </w:docDefaults>
-  <w:latentStyles w:defLockedState="0" w:defUIPriority="0" w:defSemiHidden="0" w:defUnhideWhenUsed="0" w:defQFormat="0" w:count="375">
+  <w:latentStyles w:defLockedState="0" w:defUIPriority="0" w:defSemiHidden="0" w:defUnhideWhenUsed="0" w:defQFormat="0" w:count="376">
     <w:lsdException w:name="heading 6" w:semiHidden="1" w:unhideWhenUsed="1"/>
     <w:lsdException w:name="index 3" w:semiHidden="1" w:unhideWhenUsed="1"/>
     <w:lsdException w:name="index 4" w:semiHidden="1" w:unhideWhenUsed="1"/>
@@ -1704,7 +1818,6 @@
     <w:lsdException w:name="HTML Sample" w:semiHidden="1" w:unhideWhenUsed="1"/>
     <w:lsdException w:name="HTML Typewriter" w:semiHidden="1" w:unhideWhenUsed="1"/>
     <w:lsdException w:name="HTML Variable" w:semiHidden="1" w:unhideWhenUsed="1"/>
-    <w:lsdException w:name="Normal Table" w:semiHidden="1" w:unhideWhenUsed="1"/>
     <w:lsdException w:name="annotation subject" w:semiHidden="1" w:unhideWhenUsed="1"/>
     <w:lsdException w:name="No List" w:semiHidden="1" w:unhideWhenUsed="1"/>
     <w:lsdException w:name="Outline List 1" w:semiHidden="1" w:unhideWhenUsed="1"/>
@@ -1751,9 +1864,7 @@
     <w:lsdException w:name="Table Subtle 2" w:semiHidden="1" w:unhideWhenUsed="1"/>
     <w:lsdException w:name="Table Web 1" w:semiHidden="1" w:unhideWhenUsed="1"/>
     <w:lsdException w:name="Table Web 2" w:semiHidden="1" w:unhideWhenUsed="1"/>
-    <w:lsdException w:name="Table Web 3" w:semiHidden="1" w:unhideWhenUsed="1"/>
     <w:lsdException w:name="Balloon Text" w:semiHidden="1" w:unhideWhenUsed="1"/>
-    <w:lsdException w:name="Table Theme" w:semiHidden="1" w:unhideWhenUsed="1"/>
     <w:lsdException w:name="Placeholder Text" w:semiHidden="1"/>
     <w:lsdException w:name="Light Shading"/>
     <w:lsdException w:name="Light List"/>
@@ -1774,7 +1885,6 @@
     <w:lsdException w:name="Light Grid Accent 1"/>
     <w:lsdException w:name="Medium Shading 1 Accent 1"/>
     <w:lsdException w:name="Medium Shading 2 Accent 1"/>
-    <w:lsdException w:name="Medium List 1 Accent 1"/>
     <w:lsdException w:name="Revision" w:semiHidden="1"/>
     <w:lsdException w:name="Medium List 2 Accent 1"/>
     <w:lsdException w:name="Medium Grid 1 Accent 1"/>
@@ -1853,7 +1963,6 @@
     <w:lsdException w:name="Dark List Accent 6"/>
     <w:lsdException w:name="Colorful Shading Accent 6"/>
     <w:lsdException w:name="Colorful List Accent 6"/>
-    <w:lsdException w:name="Colorful Grid Accent 6"/>
     <w:lsdException w:name="Bibliography" w:semiHidden="1" w:unhideWhenUsed="1"/>
     <w:lsdException w:name="TOC Heading" w:semiHidden="1" w:unhideWhenUsed="1"/>
     <w:lsdException w:name="Grid Table 4" w:uiPriority="49"/>
@@ -1955,15 +2064,16 @@
     <w:lsdException w:name="Smart Hyperlink" w:semiHidden="1" w:uiPriority="99" w:unhideWhenUsed="1"/>
     <w:lsdException w:name="Hashtag" w:semiHidden="1" w:uiPriority="99" w:unhideWhenUsed="1"/>
     <w:lsdException w:name="Unresolved Mention" w:semiHidden="1" w:uiPriority="99" w:unhideWhenUsed="1"/>
+    <w:lsdException w:name="Smart Link" w:semiHidden="1" w:uiPriority="99" w:unhideWhenUsed="1"/>
   </w:latentStyles>
   <w:style w:type="paragraph" w:default="1" w:styleId="Normal">
     <w:name w:val="Normal"/>
     <w:qFormat/>
   </w:style>
-  <w:style w:type="paragraph" w:styleId="Rubrik1">
+  <w:style w:type="paragraph" w:styleId="Heading1">
     <w:name w:val="heading 1"/>
     <w:basedOn w:val="Normal"/>
-    <w:next w:val="Brdtext"/>
+    <w:next w:val="BodyText"/>
     <w:uiPriority w:val="9"/>
     <w:qFormat/>
     <w:rsid w:val="00F9641B"/>
@@ -1971,7 +2081,7 @@
       <w:keepNext/>
       <w:keepLines/>
       <w:numPr>
-        <w:numId w:val="2"/>
+        <w:numId w:val="19"/>
       </w:numPr>
       <w:spacing w:before="480" w:after="0"/>
       <w:outlineLvl w:val="0"/>
@@ -1986,10 +2096,10 @@
       <w:lang w:val="sv-SE"/>
     </w:rPr>
   </w:style>
-  <w:style w:type="paragraph" w:styleId="Rubrik2">
+  <w:style w:type="paragraph" w:styleId="Heading2">
     <w:name w:val="heading 2"/>
     <w:basedOn w:val="Normal"/>
-    <w:next w:val="Brdtext"/>
+    <w:next w:val="BodyText"/>
     <w:uiPriority w:val="9"/>
     <w:unhideWhenUsed/>
     <w:qFormat/>
@@ -1999,7 +2109,7 @@
       <w:keepLines/>
       <w:numPr>
         <w:ilvl w:val="1"/>
-        <w:numId w:val="2"/>
+        <w:numId w:val="19"/>
       </w:numPr>
       <w:spacing w:before="200" w:after="0"/>
       <w:outlineLvl w:val="1"/>
@@ -2014,14 +2124,14 @@
       <w:lang w:val="sv-SE"/>
     </w:rPr>
   </w:style>
-  <w:style w:type="paragraph" w:styleId="Rubrik3">
+  <w:style w:type="paragraph" w:styleId="Heading3">
     <w:name w:val="heading 3"/>
     <w:basedOn w:val="Normal"/>
-    <w:next w:val="Brdtext"/>
+    <w:next w:val="BodyText"/>
     <w:uiPriority w:val="9"/>
     <w:unhideWhenUsed/>
     <w:qFormat/>
-    <w:rsid w:val="00560B21"/>
+    <w:rsid w:val="007C547C"/>
     <w:pPr>
       <w:keepNext/>
       <w:keepLines/>
@@ -2040,10 +2150,10 @@
       <w:lang w:val="sv-SE"/>
     </w:rPr>
   </w:style>
-  <w:style w:type="paragraph" w:styleId="Rubrik4">
+  <w:style w:type="paragraph" w:styleId="Heading4">
     <w:name w:val="heading 4"/>
     <w:basedOn w:val="Normal"/>
-    <w:next w:val="Brdtext"/>
+    <w:next w:val="BodyText"/>
     <w:uiPriority w:val="9"/>
     <w:unhideWhenUsed/>
     <w:qFormat/>
@@ -2051,6 +2161,10 @@
     <w:pPr>
       <w:keepNext/>
       <w:keepLines/>
+      <w:numPr>
+        <w:ilvl w:val="3"/>
+        <w:numId w:val="19"/>
+      </w:numPr>
       <w:spacing w:before="200" w:after="0"/>
       <w:outlineLvl w:val="3"/>
     </w:pPr>
@@ -2062,10 +2176,10 @@
       <w:lang w:val="sv-SE"/>
     </w:rPr>
   </w:style>
-  <w:style w:type="paragraph" w:styleId="Rubrik5">
+  <w:style w:type="paragraph" w:styleId="Heading5">
     <w:name w:val="heading 5"/>
     <w:basedOn w:val="Normal"/>
-    <w:next w:val="Brdtext"/>
+    <w:next w:val="BodyText"/>
     <w:uiPriority w:val="9"/>
     <w:unhideWhenUsed/>
     <w:qFormat/>
@@ -2073,6 +2187,10 @@
     <w:pPr>
       <w:keepNext/>
       <w:keepLines/>
+      <w:numPr>
+        <w:ilvl w:val="4"/>
+        <w:numId w:val="19"/>
+      </w:numPr>
       <w:spacing w:before="200" w:after="0"/>
       <w:outlineLvl w:val="4"/>
     </w:pPr>
@@ -2083,16 +2201,20 @@
       <w:lang w:val="sv-SE"/>
     </w:rPr>
   </w:style>
-  <w:style w:type="paragraph" w:styleId="Rubrik6">
+  <w:style w:type="paragraph" w:styleId="Heading6">
     <w:name w:val="heading 6"/>
     <w:basedOn w:val="Normal"/>
-    <w:next w:val="Brdtext"/>
+    <w:next w:val="BodyText"/>
     <w:uiPriority w:val="9"/>
     <w:unhideWhenUsed/>
     <w:qFormat/>
     <w:pPr>
       <w:keepNext/>
       <w:keepLines/>
+      <w:numPr>
+        <w:ilvl w:val="5"/>
+        <w:numId w:val="19"/>
+      </w:numPr>
       <w:spacing w:before="200" w:after="0"/>
       <w:outlineLvl w:val="5"/>
     </w:pPr>
@@ -2101,16 +2223,20 @@
       <w:color w:val="4F81BD" w:themeColor="accent1"/>
     </w:rPr>
   </w:style>
-  <w:style w:type="paragraph" w:styleId="Rubrik7">
+  <w:style w:type="paragraph" w:styleId="Heading7">
     <w:name w:val="heading 7"/>
     <w:basedOn w:val="Normal"/>
-    <w:next w:val="Brdtext"/>
+    <w:next w:val="BodyText"/>
     <w:uiPriority w:val="9"/>
     <w:unhideWhenUsed/>
     <w:qFormat/>
     <w:pPr>
       <w:keepNext/>
       <w:keepLines/>
+      <w:numPr>
+        <w:ilvl w:val="6"/>
+        <w:numId w:val="19"/>
+      </w:numPr>
       <w:spacing w:before="200" w:after="0"/>
       <w:outlineLvl w:val="6"/>
     </w:pPr>
@@ -2119,16 +2245,20 @@
       <w:color w:val="4F81BD" w:themeColor="accent1"/>
     </w:rPr>
   </w:style>
-  <w:style w:type="paragraph" w:styleId="Rubrik8">
+  <w:style w:type="paragraph" w:styleId="Heading8">
     <w:name w:val="heading 8"/>
     <w:basedOn w:val="Normal"/>
-    <w:next w:val="Brdtext"/>
+    <w:next w:val="BodyText"/>
     <w:uiPriority w:val="9"/>
     <w:unhideWhenUsed/>
     <w:qFormat/>
     <w:pPr>
       <w:keepNext/>
       <w:keepLines/>
+      <w:numPr>
+        <w:ilvl w:val="7"/>
+        <w:numId w:val="19"/>
+      </w:numPr>
       <w:spacing w:before="200" w:after="0"/>
       <w:outlineLvl w:val="7"/>
     </w:pPr>
@@ -2137,16 +2267,20 @@
       <w:color w:val="4F81BD" w:themeColor="accent1"/>
     </w:rPr>
   </w:style>
-  <w:style w:type="paragraph" w:styleId="Rubrik9">
+  <w:style w:type="paragraph" w:styleId="Heading9">
     <w:name w:val="heading 9"/>
     <w:basedOn w:val="Normal"/>
-    <w:next w:val="Brdtext"/>
+    <w:next w:val="BodyText"/>
     <w:uiPriority w:val="9"/>
     <w:unhideWhenUsed/>
     <w:qFormat/>
     <w:pPr>
       <w:keepNext/>
       <w:keepLines/>
+      <w:numPr>
+        <w:ilvl w:val="8"/>
+        <w:numId w:val="19"/>
+      </w:numPr>
       <w:spacing w:before="200" w:after="0"/>
       <w:outlineLvl w:val="8"/>
     </w:pPr>
@@ -2155,13 +2289,13 @@
       <w:color w:val="4F81BD" w:themeColor="accent1"/>
     </w:rPr>
   </w:style>
-  <w:style w:type="character" w:default="1" w:styleId="Standardstycketeckensnitt">
+  <w:style w:type="character" w:default="1" w:styleId="DefaultParagraphFont">
     <w:name w:val="Default Paragraph Font"/>
     <w:uiPriority w:val="1"/>
     <w:semiHidden/>
     <w:unhideWhenUsed/>
   </w:style>
-  <w:style w:type="table" w:default="1" w:styleId="Normaltabell">
+  <w:style w:type="table" w:default="1" w:styleId="TableNormal">
     <w:name w:val="Normal Table"/>
     <w:uiPriority w:val="99"/>
     <w:semiHidden/>
@@ -2176,16 +2310,16 @@
       </w:tblCellMar>
     </w:tblPr>
   </w:style>
-  <w:style w:type="numbering" w:default="1" w:styleId="Ingenlista">
+  <w:style w:type="numbering" w:default="1" w:styleId="NoList">
     <w:name w:val="No List"/>
     <w:uiPriority w:val="99"/>
     <w:semiHidden/>
     <w:unhideWhenUsed/>
   </w:style>
-  <w:style w:type="paragraph" w:styleId="Brdtext">
+  <w:style w:type="paragraph" w:styleId="BodyText">
     <w:name w:val="Body Text"/>
     <w:basedOn w:val="Normal"/>
-    <w:link w:val="BrdtextChar"/>
+    <w:link w:val="BodyTextChar"/>
     <w:qFormat/>
     <w:pPr>
       <w:spacing w:before="180" w:after="180"/>
@@ -2193,22 +2327,22 @@
   </w:style>
   <w:style w:type="paragraph" w:customStyle="1" w:styleId="FirstParagraph">
     <w:name w:val="First Paragraph"/>
-    <w:basedOn w:val="Brdtext"/>
-    <w:next w:val="Brdtext"/>
+    <w:basedOn w:val="BodyText"/>
+    <w:next w:val="BodyText"/>
     <w:qFormat/>
   </w:style>
   <w:style w:type="paragraph" w:customStyle="1" w:styleId="Compact">
     <w:name w:val="Compact"/>
-    <w:basedOn w:val="Brdtext"/>
+    <w:basedOn w:val="BodyText"/>
     <w:qFormat/>
     <w:pPr>
       <w:spacing w:before="36" w:after="36"/>
     </w:pPr>
   </w:style>
-  <w:style w:type="paragraph" w:styleId="Rubrik">
+  <w:style w:type="paragraph" w:styleId="Title">
     <w:name w:val="Title"/>
     <w:basedOn w:val="Normal"/>
-    <w:next w:val="Brdtext"/>
+    <w:next w:val="BodyText"/>
     <w:qFormat/>
     <w:pPr>
       <w:keepNext/>
@@ -2225,10 +2359,10 @@
       <w:szCs w:val="36"/>
     </w:rPr>
   </w:style>
-  <w:style w:type="paragraph" w:styleId="Underrubrik">
+  <w:style w:type="paragraph" w:styleId="Subtitle">
     <w:name w:val="Subtitle"/>
-    <w:basedOn w:val="Rubrik"/>
-    <w:next w:val="Brdtext"/>
+    <w:basedOn w:val="Title"/>
+    <w:next w:val="BodyText"/>
     <w:qFormat/>
     <w:pPr>
       <w:spacing w:before="240"/>
@@ -2240,7 +2374,7 @@
   </w:style>
   <w:style w:type="paragraph" w:customStyle="1" w:styleId="Author">
     <w:name w:val="Author"/>
-    <w:next w:val="Brdtext"/>
+    <w:next w:val="BodyText"/>
     <w:qFormat/>
     <w:pPr>
       <w:keepNext/>
@@ -2248,9 +2382,9 @@
       <w:jc w:val="center"/>
     </w:pPr>
   </w:style>
-  <w:style w:type="paragraph" w:styleId="Datum">
+  <w:style w:type="paragraph" w:styleId="Date">
     <w:name w:val="Date"/>
-    <w:next w:val="Brdtext"/>
+    <w:next w:val="BodyText"/>
     <w:qFormat/>
     <w:pPr>
       <w:keepNext/>
@@ -2261,7 +2395,7 @@
   <w:style w:type="paragraph" w:customStyle="1" w:styleId="Abstract">
     <w:name w:val="Abstract"/>
     <w:basedOn w:val="Normal"/>
-    <w:next w:val="Brdtext"/>
+    <w:next w:val="BodyText"/>
     <w:qFormat/>
     <w:pPr>
       <w:keepNext/>
@@ -2273,15 +2407,15 @@
       <w:szCs w:val="20"/>
     </w:rPr>
   </w:style>
-  <w:style w:type="paragraph" w:styleId="Litteraturfrteckning">
+  <w:style w:type="paragraph" w:styleId="Bibliography">
     <w:name w:val="Bibliography"/>
     <w:basedOn w:val="Normal"/>
     <w:qFormat/>
   </w:style>
-  <w:style w:type="paragraph" w:styleId="Indragetstycke">
+  <w:style w:type="paragraph" w:styleId="BlockText">
     <w:name w:val="Block Text"/>
-    <w:basedOn w:val="Brdtext"/>
-    <w:next w:val="Brdtext"/>
+    <w:basedOn w:val="BodyText"/>
+    <w:next w:val="BodyText"/>
     <w:uiPriority w:val="9"/>
     <w:unhideWhenUsed/>
     <w:qFormat/>
@@ -2290,7 +2424,7 @@
       <w:ind w:left="480" w:right="480"/>
     </w:pPr>
   </w:style>
-  <w:style w:type="paragraph" w:styleId="Fotnotstext">
+  <w:style w:type="paragraph" w:styleId="FootnoteText">
     <w:name w:val="footnote text"/>
     <w:basedOn w:val="Normal"/>
     <w:uiPriority w:val="9"/>
@@ -2329,10 +2463,10 @@
     <w:name w:val="Definition"/>
     <w:basedOn w:val="Normal"/>
   </w:style>
-  <w:style w:type="paragraph" w:styleId="Beskrivning">
+  <w:style w:type="paragraph" w:styleId="Caption">
     <w:name w:val="caption"/>
     <w:basedOn w:val="Normal"/>
-    <w:link w:val="BeskrivningChar"/>
+    <w:link w:val="CaptionChar"/>
     <w:pPr>
       <w:spacing w:after="120"/>
     </w:pPr>
@@ -2342,14 +2476,14 @@
   </w:style>
   <w:style w:type="paragraph" w:customStyle="1" w:styleId="TableCaption">
     <w:name w:val="Table Caption"/>
-    <w:basedOn w:val="Beskrivning"/>
+    <w:basedOn w:val="Caption"/>
     <w:pPr>
       <w:keepNext/>
     </w:pPr>
   </w:style>
   <w:style w:type="paragraph" w:customStyle="1" w:styleId="ImageCaption">
     <w:name w:val="Image Caption"/>
-    <w:basedOn w:val="Beskrivning"/>
+    <w:basedOn w:val="Caption"/>
   </w:style>
   <w:style w:type="paragraph" w:customStyle="1" w:styleId="Figure">
     <w:name w:val="Figure"/>
@@ -2362,38 +2496,38 @@
       <w:keepNext/>
     </w:pPr>
   </w:style>
-  <w:style w:type="character" w:customStyle="1" w:styleId="BeskrivningChar">
-    <w:name w:val="Beskrivning Char"/>
-    <w:basedOn w:val="Standardstycketeckensnitt"/>
-    <w:link w:val="Beskrivning"/>
+  <w:style w:type="character" w:customStyle="1" w:styleId="CaptionChar">
+    <w:name w:val="Caption Char"/>
+    <w:basedOn w:val="DefaultParagraphFont"/>
+    <w:link w:val="Caption"/>
   </w:style>
   <w:style w:type="character" w:customStyle="1" w:styleId="VerbatimChar">
     <w:name w:val="Verbatim Char"/>
-    <w:basedOn w:val="BeskrivningChar"/>
+    <w:basedOn w:val="CaptionChar"/>
     <w:link w:val="SourceCode"/>
     <w:rPr>
       <w:rFonts w:ascii="Consolas" w:hAnsi="Consolas"/>
       <w:sz w:val="22"/>
     </w:rPr>
   </w:style>
-  <w:style w:type="character" w:styleId="Fotnotsreferens">
+  <w:style w:type="character" w:styleId="FootnoteReference">
     <w:name w:val="footnote reference"/>
-    <w:basedOn w:val="BeskrivningChar"/>
+    <w:basedOn w:val="CaptionChar"/>
     <w:rPr>
       <w:vertAlign w:val="superscript"/>
     </w:rPr>
   </w:style>
-  <w:style w:type="character" w:styleId="Hyperlnk">
+  <w:style w:type="character" w:styleId="Hyperlink">
     <w:name w:val="Hyperlink"/>
-    <w:basedOn w:val="BeskrivningChar"/>
+    <w:basedOn w:val="CaptionChar"/>
     <w:rPr>
       <w:color w:val="4F81BD" w:themeColor="accent1"/>
     </w:rPr>
   </w:style>
-  <w:style w:type="paragraph" w:styleId="Innehllsfrteckningsrubrik">
+  <w:style w:type="paragraph" w:styleId="TOCHeading">
     <w:name w:val="TOC Heading"/>
-    <w:basedOn w:val="Rubrik1"/>
-    <w:next w:val="Brdtext"/>
+    <w:basedOn w:val="Heading1"/>
+    <w:next w:val="BodyText"/>
     <w:uiPriority w:val="39"/>
     <w:unhideWhenUsed/>
     <w:qFormat/>
@@ -2703,10 +2837,10 @@
       <w:sz w:val="22"/>
     </w:rPr>
   </w:style>
-  <w:style w:type="character" w:customStyle="1" w:styleId="BrdtextChar">
-    <w:name w:val="Brödtext Char"/>
-    <w:basedOn w:val="Standardstycketeckensnitt"/>
-    <w:link w:val="Brdtext"/>
+  <w:style w:type="character" w:customStyle="1" w:styleId="BodyTextChar">
+    <w:name w:val="Body Text Char"/>
+    <w:basedOn w:val="DefaultParagraphFont"/>
+    <w:link w:val="BodyText"/>
     <w:rsid w:val="00F9641B"/>
   </w:style>
 </w:styles>

</xml_diff>